<commit_message>
done with semester 4 c tasks
</commit_message>
<xml_diff>
--- a/OS/General.docx
+++ b/OS/General.docx
@@ -1,6 +1,6 @@
 
 <file path=word/document.xml><?xml version="1.0" encoding="utf-8"?>
-<w:document xmlns:wpc="http://schemas.microsoft.com/office/word/2010/wordprocessingCanvas" xmlns:cx="http://schemas.microsoft.com/office/drawing/2014/chartex" xmlns:cx1="http://schemas.microsoft.com/office/drawing/2015/9/8/chartex" xmlns:cx2="http://schemas.microsoft.com/office/drawing/2015/10/21/chartex" xmlns:cx3="http://schemas.microsoft.com/office/drawing/2016/5/9/chartex" xmlns:cx4="http://schemas.microsoft.com/office/drawing/2016/5/10/chartex" xmlns:cx5="http://schemas.microsoft.com/office/drawing/2016/5/11/chartex" xmlns:cx6="http://schemas.microsoft.com/office/drawing/2016/5/12/chartex" xmlns:cx7="http://schemas.microsoft.com/office/drawing/2016/5/13/chartex" xmlns:cx8="http://schemas.microsoft.com/office/drawing/2016/5/14/chartex" xmlns:mc="http://schemas.openxmlformats.org/markup-compatibility/2006" xmlns:aink="http://schemas.microsoft.com/office/drawing/2016/ink" xmlns:am3d="http://schemas.microsoft.com/office/drawing/2017/model3d" xmlns:o="urn:schemas-microsoft-com:office:office" xmlns:r="http://schemas.openxmlformats.org/officeDocument/2006/relationships" xmlns:m="http://schemas.openxmlformats.org/officeDocument/2006/math" xmlns:v="urn:schemas-microsoft-com:vml" xmlns:wp14="http://schemas.microsoft.com/office/word/2010/wordprocessingDrawing" xmlns:wp="http://schemas.openxmlformats.org/drawingml/2006/wordprocessingDrawing" xmlns:w10="urn:schemas-microsoft-com:office:word" xmlns:w="http://schemas.openxmlformats.org/wordprocessingml/2006/main" xmlns:w14="http://schemas.microsoft.com/office/word/2010/wordml" xmlns:w15="http://schemas.microsoft.com/office/word/2012/wordml" xmlns:w16cex="http://schemas.microsoft.com/office/word/2018/wordml/cex" xmlns:w16cid="http://schemas.microsoft.com/office/word/2016/wordml/cid" xmlns:w16="http://schemas.microsoft.com/office/word/2018/wordml" xmlns:w16se="http://schemas.microsoft.com/office/word/2015/wordml/symex" xmlns:wpg="http://schemas.microsoft.com/office/word/2010/wordprocessingGroup" xmlns:wpi="http://schemas.microsoft.com/office/word/2010/wordprocessingInk" xmlns:wne="http://schemas.microsoft.com/office/word/2006/wordml" xmlns:wps="http://schemas.microsoft.com/office/word/2010/wordprocessingShape" mc:Ignorable="w14 w15 w16se w16cid w16 w16cex wp14">
+<w:document xmlns:wpc="http://schemas.microsoft.com/office/word/2010/wordprocessingCanvas" xmlns:cx="http://schemas.microsoft.com/office/drawing/2014/chartex" xmlns:cx1="http://schemas.microsoft.com/office/drawing/2015/9/8/chartex" xmlns:cx2="http://schemas.microsoft.com/office/drawing/2015/10/21/chartex" xmlns:cx3="http://schemas.microsoft.com/office/drawing/2016/5/9/chartex" xmlns:cx4="http://schemas.microsoft.com/office/drawing/2016/5/10/chartex" xmlns:cx5="http://schemas.microsoft.com/office/drawing/2016/5/11/chartex" xmlns:cx6="http://schemas.microsoft.com/office/drawing/2016/5/12/chartex" xmlns:cx7="http://schemas.microsoft.com/office/drawing/2016/5/13/chartex" xmlns:cx8="http://schemas.microsoft.com/office/drawing/2016/5/14/chartex" xmlns:mc="http://schemas.openxmlformats.org/markup-compatibility/2006" xmlns:aink="http://schemas.microsoft.com/office/drawing/2016/ink" xmlns:am3d="http://schemas.microsoft.com/office/drawing/2017/model3d" xmlns:o="urn:schemas-microsoft-com:office:office" xmlns:r="http://schemas.openxmlformats.org/officeDocument/2006/relationships" xmlns:m="http://schemas.openxmlformats.org/officeDocument/2006/math" xmlns:v="urn:schemas-microsoft-com:vml" xmlns:wp14="http://schemas.microsoft.com/office/word/2010/wordprocessingDrawing" xmlns:wp="http://schemas.openxmlformats.org/drawingml/2006/wordprocessingDrawing" xmlns:w10="urn:schemas-microsoft-com:office:word" xmlns:w="http://schemas.openxmlformats.org/wordprocessingml/2006/main" xmlns:w14="http://schemas.microsoft.com/office/word/2010/wordml" xmlns:w15="http://schemas.microsoft.com/office/word/2012/wordml" xmlns:w16cex="http://schemas.microsoft.com/office/word/2018/wordml/cex" xmlns:w16cid="http://schemas.microsoft.com/office/word/2016/wordml/cid" xmlns:w16="http://schemas.microsoft.com/office/word/2018/wordml" xmlns:w16sdtdh="http://schemas.microsoft.com/office/word/2020/wordml/sdtdatahash" xmlns:w16se="http://schemas.microsoft.com/office/word/2015/wordml/symex" xmlns:wpg="http://schemas.microsoft.com/office/word/2010/wordprocessingGroup" xmlns:wpi="http://schemas.microsoft.com/office/word/2010/wordprocessingInk" xmlns:wne="http://schemas.microsoft.com/office/word/2006/wordml" xmlns:wps="http://schemas.microsoft.com/office/word/2010/wordprocessingShape" mc:Ignorable="w14 w15 w16se w16cid w16 w16cex w16sdtdh wp14">
   <w:body>
     <w:p>
       <w:pPr>
@@ -208,7 +208,7 @@
           <w:szCs w:val="32"/>
           <w:lang w:val="en-US"/>
         </w:rPr>
-        <w:t>Inode</w:t>
+        <w:t>Killing a process</w:t>
       </w:r>
     </w:p>
     <w:p>
@@ -216,33 +216,66 @@
         <w:spacing w:line="256" w:lineRule="auto"/>
         <w:rPr>
           <w:rFonts w:ascii="Bookman Old Style" w:hAnsi="Bookman Old Style" w:cs="Courier New"/>
-          <w:sz w:val="24"/>
-          <w:szCs w:val="24"/>
-          <w:lang w:val="en-US"/>
-        </w:rPr>
-      </w:pPr>
-      <w:r>
+          <w:b/>
+          <w:bCs/>
+          <w:lang w:val="en-US"/>
+        </w:rPr>
+      </w:pPr>
+      <w:hyperlink r:id="rId5" w:history="1">
+        <w:r>
+          <w:rPr>
+            <w:rStyle w:val="Hyperlink"/>
+            <w:rFonts w:ascii="Bookman Old Style" w:hAnsi="Bookman Old Style" w:cs="Courier New"/>
+            <w:b/>
+            <w:bCs/>
+            <w:lang w:val="en-US"/>
+          </w:rPr>
+          <w:t>https://www.linux.co</w:t>
+        </w:r>
+        <w:r>
+          <w:rPr>
+            <w:rStyle w:val="Hyperlink"/>
+            <w:rFonts w:ascii="Bookman Old Style" w:hAnsi="Bookman Old Style" w:cs="Courier New"/>
+            <w:b/>
+            <w:bCs/>
+            <w:lang w:val="en-US"/>
+          </w:rPr>
+          <w:t>m</w:t>
+        </w:r>
+        <w:r>
+          <w:rPr>
+            <w:rStyle w:val="Hyperlink"/>
+            <w:rFonts w:ascii="Bookman Old Style" w:hAnsi="Bookman Old Style" w:cs="Courier New"/>
+            <w:b/>
+            <w:bCs/>
+            <w:lang w:val="en-US"/>
+          </w:rPr>
+          <w:t>/training-tutorials/how-kill-process-command-line/</w:t>
+        </w:r>
+      </w:hyperlink>
+    </w:p>
+    <w:p>
+      <w:pPr>
+        <w:spacing w:line="256" w:lineRule="auto"/>
         <w:rPr>
           <w:rFonts w:ascii="Bookman Old Style" w:hAnsi="Bookman Old Style" w:cs="Courier New"/>
-          <w:sz w:val="24"/>
-          <w:szCs w:val="24"/>
-          <w:lang w:val="en-US"/>
-        </w:rPr>
-        <w:t xml:space="preserve">An inode is a data structure that stores various information about a file in Linux, such as the access mode (read, write, execute permissions), ownership, file type, file size, group, number of links, etc. </w:t>
-      </w:r>
-      <w:r>
-        <w:rPr>
-          <w:rFonts w:ascii="Segoe Print" w:hAnsi="Segoe Print" w:cs="Courier New"/>
-          <w:b/>
-          <w:bCs/>
-          <w:sz w:val="24"/>
-          <w:szCs w:val="24"/>
-          <w:highlight w:val="cyan"/>
-          <w:u w:val="thick"/>
-          <w:lang w:val="en-US"/>
-        </w:rPr>
-        <w:t>Each inode is identified by an integer number</w:t>
-      </w:r>
+          <w:b/>
+          <w:bCs/>
+          <w:lang w:val="en-US"/>
+        </w:rPr>
+      </w:pPr>
+      <w:hyperlink r:id="rId6" w:history="1">
+        <w:r>
+          <w:rPr>
+            <w:rStyle w:val="Hyperlink"/>
+            <w:rFonts w:ascii="Bookman Old Style" w:hAnsi="Bookman Old Style" w:cs="Courier New"/>
+            <w:b/>
+            <w:bCs/>
+            <w:lang w:val="en-US"/>
+          </w:rPr>
+          <w:t>https://phoenixnap.com/kb/how-to-kill-a-process-in-linux</w:t>
+        </w:r>
+      </w:hyperlink>
     </w:p>
     <w:p>
       <w:pPr>
@@ -251,24 +284,36 @@
           <w:rFonts w:ascii="Bookman Old Style" w:hAnsi="Bookman Old Style" w:cs="Courier New"/>
           <w:b/>
           <w:bCs/>
-          <w:sz w:val="24"/>
-          <w:szCs w:val="24"/>
-          <w:lang w:val="en-US"/>
-        </w:rPr>
-      </w:pPr>
-      <w:r>
+          <w:lang w:val="en-US"/>
+        </w:rPr>
+      </w:pPr>
+    </w:p>
+    <w:p>
+      <w:pPr>
+        <w:spacing w:line="256" w:lineRule="auto"/>
         <w:rPr>
           <w:rFonts w:ascii="Bookman Old Style" w:hAnsi="Bookman Old Style" w:cs="Courier New"/>
-          <w:noProof/>
-          <w:sz w:val="24"/>
-          <w:szCs w:val="24"/>
+          <w:b/>
+          <w:bCs/>
+          <w:sz w:val="32"/>
+          <w:szCs w:val="32"/>
+          <w:lang w:val="en-US"/>
+        </w:rPr>
+      </w:pPr>
+      <w:r>
+        <w:rPr>
+          <w:rFonts w:ascii="Bookman Old Style" w:hAnsi="Bookman Old Style" w:cs="Courier New"/>
+          <w:b/>
+          <w:bCs/>
+          <w:sz w:val="32"/>
+          <w:szCs w:val="32"/>
           <w:lang w:val="en-US"/>
         </w:rPr>
         <w:drawing>
-          <wp:inline distT="0" distB="0" distL="0" distR="0" wp14:anchorId="5C10C15F" wp14:editId="5351ED35">
-            <wp:extent cx="4406900" cy="2026601"/>
-            <wp:effectExtent l="0" t="0" r="0" b="0"/>
-            <wp:docPr id="1" name="Picture 1"/>
+          <wp:inline distT="0" distB="0" distL="0" distR="0" wp14:anchorId="02250948" wp14:editId="3BD29AC2">
+            <wp:extent cx="6645910" cy="3243580"/>
+            <wp:effectExtent l="0" t="0" r="2540" b="0"/>
+            <wp:docPr id="5" name="Picture 5"/>
             <wp:cNvGraphicFramePr>
               <a:graphicFrameLocks xmlns:a="http://schemas.openxmlformats.org/drawingml/2006/main" noChangeAspect="1"/>
             </wp:cNvGraphicFramePr>
@@ -280,7 +325,7 @@
                     <pic:cNvPicPr/>
                   </pic:nvPicPr>
                   <pic:blipFill>
-                    <a:blip r:embed="rId5"/>
+                    <a:blip r:embed="rId7"/>
                     <a:stretch>
                       <a:fillRect/>
                     </a:stretch>
@@ -288,7 +333,7 @@
                   <pic:spPr>
                     <a:xfrm>
                       <a:off x="0" y="0"/>
-                      <a:ext cx="4426263" cy="2035505"/>
+                      <a:ext cx="6645910" cy="3243580"/>
                     </a:xfrm>
                     <a:prstGeom prst="rect">
                       <a:avLst/>
@@ -303,177 +348,89 @@
     </w:p>
     <w:p>
       <w:pPr>
-        <w:rPr>
-          <w:rFonts w:ascii="Bell MT" w:hAnsi="Bell MT"/>
-          <w:b/>
-          <w:bCs/>
-          <w:color w:val="FF0000"/>
-          <w:sz w:val="24"/>
-          <w:szCs w:val="24"/>
-        </w:rPr>
-      </w:pPr>
-    </w:p>
-    <w:p>
-      <w:pPr>
         <w:spacing w:line="256" w:lineRule="auto"/>
         <w:rPr>
-          <w:rFonts w:ascii="Bell MT" w:hAnsi="Bell MT" w:cs="Courier New"/>
-          <w:b/>
-          <w:bCs/>
-          <w:sz w:val="24"/>
-          <w:szCs w:val="24"/>
-          <w:lang w:val="en-US"/>
-        </w:rPr>
-      </w:pPr>
-      <w:r>
-        <w:rPr>
-          <w:rFonts w:ascii="Bell MT" w:hAnsi="Bell MT" w:cs="Courier New"/>
-          <w:b/>
-          <w:bCs/>
-          <w:sz w:val="24"/>
-          <w:szCs w:val="24"/>
-          <w:lang w:val="en-US"/>
-        </w:rPr>
-        <w:t>File descriptor</w:t>
-      </w:r>
-    </w:p>
-    <w:p>
-      <w:pPr>
-        <w:pStyle w:val="ListParagraph"/>
-        <w:numPr>
-          <w:ilvl w:val="0"/>
-          <w:numId w:val="37"/>
-        </w:numPr>
+          <w:rFonts w:ascii="Bookman Old Style" w:hAnsi="Bookman Old Style" w:cs="Courier New"/>
+          <w:b/>
+          <w:bCs/>
+          <w:sz w:val="32"/>
+          <w:szCs w:val="32"/>
+          <w:lang w:val="en-US"/>
+        </w:rPr>
+      </w:pPr>
+      <w:r>
+        <w:rPr>
+          <w:rFonts w:ascii="Bookman Old Style" w:hAnsi="Bookman Old Style" w:cs="Courier New"/>
+          <w:b/>
+          <w:bCs/>
+          <w:sz w:val="32"/>
+          <w:szCs w:val="32"/>
+          <w:lang w:val="en-US"/>
+        </w:rPr>
+        <w:drawing>
+          <wp:inline distT="0" distB="0" distL="0" distR="0" wp14:anchorId="2BFA07A7" wp14:editId="4B312B89">
+            <wp:extent cx="6645910" cy="3696335"/>
+            <wp:effectExtent l="0" t="0" r="2540" b="0"/>
+            <wp:docPr id="6" name="Picture 6"/>
+            <wp:cNvGraphicFramePr>
+              <a:graphicFrameLocks xmlns:a="http://schemas.openxmlformats.org/drawingml/2006/main" noChangeAspect="1"/>
+            </wp:cNvGraphicFramePr>
+            <a:graphic xmlns:a="http://schemas.openxmlformats.org/drawingml/2006/main">
+              <a:graphicData uri="http://schemas.openxmlformats.org/drawingml/2006/picture">
+                <pic:pic xmlns:pic="http://schemas.openxmlformats.org/drawingml/2006/picture">
+                  <pic:nvPicPr>
+                    <pic:cNvPr id="1" name=""/>
+                    <pic:cNvPicPr/>
+                  </pic:nvPicPr>
+                  <pic:blipFill>
+                    <a:blip r:embed="rId8"/>
+                    <a:stretch>
+                      <a:fillRect/>
+                    </a:stretch>
+                  </pic:blipFill>
+                  <pic:spPr>
+                    <a:xfrm>
+                      <a:off x="0" y="0"/>
+                      <a:ext cx="6645910" cy="3696335"/>
+                    </a:xfrm>
+                    <a:prstGeom prst="rect">
+                      <a:avLst/>
+                    </a:prstGeom>
+                  </pic:spPr>
+                </pic:pic>
+              </a:graphicData>
+            </a:graphic>
+          </wp:inline>
+        </w:drawing>
+      </w:r>
+    </w:p>
+    <w:p>
+      <w:pPr>
         <w:spacing w:line="256" w:lineRule="auto"/>
         <w:rPr>
-          <w:rFonts w:ascii="Bell MT" w:hAnsi="Bell MT" w:cs="Courier New"/>
-          <w:sz w:val="24"/>
-          <w:szCs w:val="24"/>
-          <w:lang w:val="en-US"/>
-        </w:rPr>
-      </w:pPr>
-      <w:r>
-        <w:rPr>
-          <w:rFonts w:ascii="Bell MT" w:hAnsi="Bell MT" w:cs="Courier New"/>
-          <w:sz w:val="24"/>
-          <w:szCs w:val="24"/>
-          <w:lang w:val="en-US"/>
-        </w:rPr>
-        <w:t>In simple words, when you open a file, the operating system creates an entry to represent that file and store the information about that opened file. So if there are 100 files opened in your OS then there will be 100 entries in OS (somewhere in kernel). These entries are represented by integers like (...100, 101, 102....). This entry number is the file descriptor. So it is just an integer number that uniquely represents an opened file in operating system. If your process opens 10 files then your Process table will have 10 entries for file descriptors.</w:t>
-      </w:r>
-    </w:p>
-    <w:p>
-      <w:pPr>
-        <w:pStyle w:val="ListParagraph"/>
-        <w:numPr>
-          <w:ilvl w:val="0"/>
-          <w:numId w:val="37"/>
-        </w:numPr>
-        <w:spacing w:line="256" w:lineRule="auto"/>
-        <w:rPr>
-          <w:rFonts w:ascii="Bell MT" w:hAnsi="Bell MT" w:cs="Courier New"/>
-          <w:sz w:val="24"/>
-          <w:szCs w:val="24"/>
-          <w:lang w:val="en-US"/>
-        </w:rPr>
-      </w:pPr>
-      <w:hyperlink r:id="rId6" w:history="1">
-        <w:r>
-          <w:rPr>
-            <w:rStyle w:val="Hyperlink"/>
-            <w:rFonts w:ascii="Bell MT" w:hAnsi="Bell MT" w:cs="Courier New"/>
-            <w:sz w:val="24"/>
-            <w:szCs w:val="24"/>
-            <w:lang w:val="en-US"/>
-          </w:rPr>
-          <w:t>https://www.geeksforgeeks.org/input-output-system-calls-c-create-open-close-read-write/</w:t>
-        </w:r>
-      </w:hyperlink>
-    </w:p>
-    <w:p>
-      <w:pPr>
-        <w:pStyle w:val="ListParagraph"/>
-        <w:numPr>
-          <w:ilvl w:val="0"/>
-          <w:numId w:val="37"/>
-        </w:numPr>
-        <w:spacing w:line="256" w:lineRule="auto"/>
-        <w:rPr>
-          <w:rFonts w:ascii="Bell MT" w:hAnsi="Bell MT" w:cs="Courier New"/>
-          <w:sz w:val="24"/>
-          <w:szCs w:val="24"/>
-          <w:lang w:val="en-US"/>
-        </w:rPr>
-      </w:pPr>
-      <w:hyperlink r:id="rId7" w:history="1">
-        <w:r>
-          <w:rPr>
-            <w:rStyle w:val="Hyperlink"/>
-            <w:rFonts w:ascii="Bell MT" w:hAnsi="Bell MT" w:cs="Courier New"/>
-            <w:sz w:val="24"/>
-            <w:szCs w:val="24"/>
-            <w:lang w:val="en-US"/>
-          </w:rPr>
-          <w:t>https://www.computerhope.com/jargon/f/file-descriptor.htm</w:t>
-        </w:r>
-      </w:hyperlink>
-    </w:p>
-    <w:p>
-      <w:pPr>
-        <w:pStyle w:val="ListParagraph"/>
-        <w:numPr>
-          <w:ilvl w:val="0"/>
-          <w:numId w:val="37"/>
-        </w:numPr>
-        <w:spacing w:after="0"/>
-        <w:jc w:val="both"/>
-        <w:rPr>
-          <w:rFonts w:ascii="Bell MT" w:hAnsi="Bell MT" w:cs="Courier New"/>
-        </w:rPr>
-      </w:pPr>
-      <w:hyperlink r:id="rId8" w:history="1">
-        <w:r>
-          <w:rPr>
-            <w:rStyle w:val="Hyperlink"/>
-            <w:rFonts w:ascii="Bell MT" w:hAnsi="Bell MT" w:cs="Courier New"/>
-          </w:rPr>
-          <w:t>https://users.cs.jmu.edu/bernstdh/web/common/lectures/summary_unix_file-descriptors.php</w:t>
-        </w:r>
-      </w:hyperlink>
-    </w:p>
-    <w:p>
-      <w:pPr>
-        <w:spacing w:line="256" w:lineRule="auto"/>
-        <w:rPr>
-          <w:rFonts w:ascii="Bell MT" w:hAnsi="Bell MT" w:cs="Courier New"/>
-          <w:sz w:val="24"/>
-          <w:szCs w:val="24"/>
-          <w:lang w:val="en-US"/>
-        </w:rPr>
-      </w:pPr>
-    </w:p>
-    <w:p>
-      <w:pPr>
-        <w:spacing w:line="256" w:lineRule="auto"/>
-        <w:rPr>
-          <w:rFonts w:ascii="Bell MT" w:hAnsi="Bell MT" w:cs="Courier New"/>
-          <w:sz w:val="24"/>
-          <w:szCs w:val="24"/>
-          <w:lang w:val="en-US"/>
-        </w:rPr>
-      </w:pPr>
-      <w:r>
-        <w:rPr>
-          <w:rFonts w:ascii="Bell MT" w:hAnsi="Bell MT" w:cs="Courier New"/>
-          <w:sz w:val="24"/>
-          <w:szCs w:val="24"/>
-          <w:lang w:val="en-US"/>
-        </w:rPr>
+          <w:rFonts w:ascii="Bookman Old Style" w:hAnsi="Bookman Old Style" w:cs="Courier New"/>
+          <w:b/>
+          <w:bCs/>
+          <w:sz w:val="32"/>
+          <w:szCs w:val="32"/>
+          <w:lang w:val="en-US"/>
+        </w:rPr>
+      </w:pPr>
+      <w:r>
+        <w:rPr>
+          <w:rFonts w:ascii="Bookman Old Style" w:hAnsi="Bookman Old Style" w:cs="Courier New"/>
+          <w:b/>
+          <w:bCs/>
+          <w:sz w:val="32"/>
+          <w:szCs w:val="32"/>
+          <w:lang w:val="en-US"/>
+        </w:rPr>
+        <w:lastRenderedPageBreak/>
         <w:drawing>
-          <wp:inline distT="0" distB="0" distL="0" distR="0" wp14:anchorId="719E591F" wp14:editId="7218A901">
-            <wp:extent cx="2305050" cy="2429782"/>
-            <wp:effectExtent l="0" t="0" r="0" b="8890"/>
-            <wp:docPr id="2" name="Picture 2"/>
+          <wp:inline distT="0" distB="0" distL="0" distR="0" wp14:anchorId="27B0DF70" wp14:editId="21C68EBE">
+            <wp:extent cx="6645910" cy="3425825"/>
+            <wp:effectExtent l="0" t="0" r="2540" b="3175"/>
+            <wp:docPr id="7" name="Picture 7"/>
             <wp:cNvGraphicFramePr>
               <a:graphicFrameLocks xmlns:a="http://schemas.openxmlformats.org/drawingml/2006/main" noChangeAspect="1"/>
             </wp:cNvGraphicFramePr>
@@ -493,7 +450,7 @@
                   <pic:spPr>
                     <a:xfrm>
                       <a:off x="0" y="0"/>
-                      <a:ext cx="2335087" cy="2461445"/>
+                      <a:ext cx="6645910" cy="3425825"/>
                     </a:xfrm>
                     <a:prstGeom prst="rect">
                       <a:avLst/>
@@ -510,25 +467,28 @@
       <w:pPr>
         <w:spacing w:line="256" w:lineRule="auto"/>
         <w:rPr>
-          <w:rFonts w:ascii="Bell MT" w:hAnsi="Bell MT" w:cs="Courier New"/>
-          <w:sz w:val="24"/>
-          <w:szCs w:val="24"/>
-          <w:lang w:val="en-US"/>
-        </w:rPr>
-      </w:pPr>
-      <w:r>
-        <w:rPr>
-          <w:rFonts w:ascii="Bell MT" w:hAnsi="Bell MT" w:cs="Courier New"/>
-          <w:sz w:val="24"/>
-          <w:szCs w:val="24"/>
-          <w:lang w:val="en-US"/>
-        </w:rPr>
-        <w:lastRenderedPageBreak/>
+          <w:rFonts w:ascii="Bookman Old Style" w:hAnsi="Bookman Old Style" w:cs="Courier New"/>
+          <w:b/>
+          <w:bCs/>
+          <w:sz w:val="32"/>
+          <w:szCs w:val="32"/>
+          <w:lang w:val="en-US"/>
+        </w:rPr>
+      </w:pPr>
+      <w:r>
+        <w:rPr>
+          <w:rFonts w:ascii="Bookman Old Style" w:hAnsi="Bookman Old Style" w:cs="Courier New"/>
+          <w:b/>
+          <w:bCs/>
+          <w:sz w:val="32"/>
+          <w:szCs w:val="32"/>
+          <w:lang w:val="en-US"/>
+        </w:rPr>
         <w:drawing>
-          <wp:inline distT="0" distB="0" distL="0" distR="0" wp14:anchorId="138DAF51" wp14:editId="005A9373">
-            <wp:extent cx="6645910" cy="3241675"/>
-            <wp:effectExtent l="0" t="0" r="2540" b="0"/>
-            <wp:docPr id="4" name="Picture 4"/>
+          <wp:inline distT="0" distB="0" distL="0" distR="0" wp14:anchorId="5383CB18" wp14:editId="02133E4D">
+            <wp:extent cx="5931205" cy="4711942"/>
+            <wp:effectExtent l="0" t="0" r="0" b="0"/>
+            <wp:docPr id="8" name="Picture 8"/>
             <wp:cNvGraphicFramePr>
               <a:graphicFrameLocks xmlns:a="http://schemas.openxmlformats.org/drawingml/2006/main" noChangeAspect="1"/>
             </wp:cNvGraphicFramePr>
@@ -548,7 +508,7 @@
                   <pic:spPr>
                     <a:xfrm>
                       <a:off x="0" y="0"/>
-                      <a:ext cx="6645910" cy="3241675"/>
+                      <a:ext cx="5931205" cy="4711942"/>
                     </a:xfrm>
                     <a:prstGeom prst="rect">
                       <a:avLst/>
@@ -563,200 +523,1171 @@
     </w:p>
     <w:p>
       <w:pPr>
+        <w:shd w:val="clear" w:color="auto" w:fill="1E1E1E"/>
+        <w:spacing w:after="0" w:line="285" w:lineRule="atLeast"/>
+        <w:rPr>
+          <w:rFonts w:ascii="Consolas" w:eastAsia="Times New Roman" w:hAnsi="Consolas" w:cs="Times New Roman"/>
+          <w:color w:val="D4D4D4"/>
+          <w:sz w:val="21"/>
+          <w:szCs w:val="21"/>
+          <w:lang w:eastAsia="en-IN"/>
+        </w:rPr>
+      </w:pPr>
+      <w:r>
+        <w:rPr>
+          <w:rFonts w:ascii="Consolas" w:eastAsia="Times New Roman" w:hAnsi="Consolas" w:cs="Times New Roman"/>
+          <w:color w:val="569CD6"/>
+          <w:sz w:val="21"/>
+          <w:szCs w:val="21"/>
+          <w:lang w:eastAsia="en-IN"/>
+        </w:rPr>
+        <w:t>int</w:t>
+      </w:r>
+      <w:r>
+        <w:rPr>
+          <w:rFonts w:ascii="Consolas" w:eastAsia="Times New Roman" w:hAnsi="Consolas" w:cs="Times New Roman"/>
+          <w:color w:val="D4D4D4"/>
+          <w:sz w:val="21"/>
+          <w:szCs w:val="21"/>
+          <w:lang w:eastAsia="en-IN"/>
+        </w:rPr>
+        <w:t> </w:t>
+      </w:r>
+      <w:r>
+        <w:rPr>
+          <w:rFonts w:ascii="Consolas" w:eastAsia="Times New Roman" w:hAnsi="Consolas" w:cs="Times New Roman"/>
+          <w:color w:val="DCDCAA"/>
+          <w:sz w:val="21"/>
+          <w:szCs w:val="21"/>
+          <w:lang w:eastAsia="en-IN"/>
+        </w:rPr>
+        <w:t>main</w:t>
+      </w:r>
+      <w:r>
+        <w:rPr>
+          <w:rFonts w:ascii="Consolas" w:eastAsia="Times New Roman" w:hAnsi="Consolas" w:cs="Times New Roman"/>
+          <w:color w:val="D4D4D4"/>
+          <w:sz w:val="21"/>
+          <w:szCs w:val="21"/>
+          <w:lang w:eastAsia="en-IN"/>
+        </w:rPr>
+        <w:t>()</w:t>
+      </w:r>
+    </w:p>
+    <w:p>
+      <w:pPr>
+        <w:shd w:val="clear" w:color="auto" w:fill="1E1E1E"/>
+        <w:spacing w:after="0" w:line="285" w:lineRule="atLeast"/>
+        <w:rPr>
+          <w:rFonts w:ascii="Consolas" w:eastAsia="Times New Roman" w:hAnsi="Consolas" w:cs="Times New Roman"/>
+          <w:color w:val="D4D4D4"/>
+          <w:sz w:val="21"/>
+          <w:szCs w:val="21"/>
+          <w:lang w:eastAsia="en-IN"/>
+        </w:rPr>
+      </w:pPr>
+      <w:r>
+        <w:rPr>
+          <w:rFonts w:ascii="Consolas" w:eastAsia="Times New Roman" w:hAnsi="Consolas" w:cs="Times New Roman"/>
+          <w:color w:val="D4D4D4"/>
+          <w:sz w:val="21"/>
+          <w:szCs w:val="21"/>
+          <w:lang w:eastAsia="en-IN"/>
+        </w:rPr>
+        <w:t>{</w:t>
+      </w:r>
+    </w:p>
+    <w:p>
+      <w:pPr>
+        <w:shd w:val="clear" w:color="auto" w:fill="1E1E1E"/>
+        <w:spacing w:after="0" w:line="285" w:lineRule="atLeast"/>
+        <w:rPr>
+          <w:rFonts w:ascii="Consolas" w:eastAsia="Times New Roman" w:hAnsi="Consolas" w:cs="Times New Roman"/>
+          <w:color w:val="D4D4D4"/>
+          <w:sz w:val="21"/>
+          <w:szCs w:val="21"/>
+          <w:lang w:eastAsia="en-IN"/>
+        </w:rPr>
+      </w:pPr>
+      <w:r>
+        <w:rPr>
+          <w:rFonts w:ascii="Consolas" w:eastAsia="Times New Roman" w:hAnsi="Consolas" w:cs="Times New Roman"/>
+          <w:color w:val="D4D4D4"/>
+          <w:sz w:val="21"/>
+          <w:szCs w:val="21"/>
+          <w:lang w:eastAsia="en-IN"/>
+        </w:rPr>
+        <w:t>  </w:t>
+      </w:r>
+      <w:r>
+        <w:rPr>
+          <w:rFonts w:ascii="Consolas" w:eastAsia="Times New Roman" w:hAnsi="Consolas" w:cs="Times New Roman"/>
+          <w:color w:val="569CD6"/>
+          <w:sz w:val="21"/>
+          <w:szCs w:val="21"/>
+          <w:lang w:eastAsia="en-IN"/>
+        </w:rPr>
+        <w:t>char</w:t>
+      </w:r>
+      <w:r>
+        <w:rPr>
+          <w:rFonts w:ascii="Consolas" w:eastAsia="Times New Roman" w:hAnsi="Consolas" w:cs="Times New Roman"/>
+          <w:color w:val="D4D4D4"/>
+          <w:sz w:val="21"/>
+          <w:szCs w:val="21"/>
+          <w:lang w:eastAsia="en-IN"/>
+        </w:rPr>
+        <w:t> </w:t>
+      </w:r>
+      <w:r>
+        <w:rPr>
+          <w:rFonts w:ascii="Consolas" w:eastAsia="Times New Roman" w:hAnsi="Consolas" w:cs="Times New Roman"/>
+          <w:color w:val="9CDCFE"/>
+          <w:sz w:val="21"/>
+          <w:szCs w:val="21"/>
+          <w:lang w:eastAsia="en-IN"/>
+        </w:rPr>
+        <w:t>process_name</w:t>
+      </w:r>
+      <w:r>
+        <w:rPr>
+          <w:rFonts w:ascii="Consolas" w:eastAsia="Times New Roman" w:hAnsi="Consolas" w:cs="Times New Roman"/>
+          <w:color w:val="D4D4D4"/>
+          <w:sz w:val="21"/>
+          <w:szCs w:val="21"/>
+          <w:lang w:eastAsia="en-IN"/>
+        </w:rPr>
+        <w:t>[</w:t>
+      </w:r>
+      <w:r>
+        <w:rPr>
+          <w:rFonts w:ascii="Consolas" w:eastAsia="Times New Roman" w:hAnsi="Consolas" w:cs="Times New Roman"/>
+          <w:color w:val="B5CEA8"/>
+          <w:sz w:val="21"/>
+          <w:szCs w:val="21"/>
+          <w:lang w:eastAsia="en-IN"/>
+        </w:rPr>
+        <w:t>100</w:t>
+      </w:r>
+      <w:r>
+        <w:rPr>
+          <w:rFonts w:ascii="Consolas" w:eastAsia="Times New Roman" w:hAnsi="Consolas" w:cs="Times New Roman"/>
+          <w:color w:val="D4D4D4"/>
+          <w:sz w:val="21"/>
+          <w:szCs w:val="21"/>
+          <w:lang w:eastAsia="en-IN"/>
+        </w:rPr>
+        <w:t>];</w:t>
+      </w:r>
+    </w:p>
+    <w:p>
+      <w:pPr>
+        <w:shd w:val="clear" w:color="auto" w:fill="1E1E1E"/>
+        <w:spacing w:after="0" w:line="285" w:lineRule="atLeast"/>
+        <w:rPr>
+          <w:rFonts w:ascii="Consolas" w:eastAsia="Times New Roman" w:hAnsi="Consolas" w:cs="Times New Roman"/>
+          <w:color w:val="D4D4D4"/>
+          <w:sz w:val="21"/>
+          <w:szCs w:val="21"/>
+          <w:lang w:eastAsia="en-IN"/>
+        </w:rPr>
+      </w:pPr>
+      <w:r>
+        <w:rPr>
+          <w:rFonts w:ascii="Consolas" w:eastAsia="Times New Roman" w:hAnsi="Consolas" w:cs="Times New Roman"/>
+          <w:color w:val="D4D4D4"/>
+          <w:sz w:val="21"/>
+          <w:szCs w:val="21"/>
+          <w:lang w:eastAsia="en-IN"/>
+        </w:rPr>
+        <w:t>  </w:t>
+      </w:r>
+      <w:r>
+        <w:rPr>
+          <w:rFonts w:ascii="Consolas" w:eastAsia="Times New Roman" w:hAnsi="Consolas" w:cs="Times New Roman"/>
+          <w:color w:val="569CD6"/>
+          <w:sz w:val="21"/>
+          <w:szCs w:val="21"/>
+          <w:lang w:eastAsia="en-IN"/>
+        </w:rPr>
+        <w:t>char</w:t>
+      </w:r>
+      <w:r>
+        <w:rPr>
+          <w:rFonts w:ascii="Consolas" w:eastAsia="Times New Roman" w:hAnsi="Consolas" w:cs="Times New Roman"/>
+          <w:color w:val="D4D4D4"/>
+          <w:sz w:val="21"/>
+          <w:szCs w:val="21"/>
+          <w:lang w:eastAsia="en-IN"/>
+        </w:rPr>
+        <w:t> </w:t>
+      </w:r>
+      <w:r>
+        <w:rPr>
+          <w:rFonts w:ascii="Consolas" w:eastAsia="Times New Roman" w:hAnsi="Consolas" w:cs="Times New Roman"/>
+          <w:color w:val="9CDCFE"/>
+          <w:sz w:val="21"/>
+          <w:szCs w:val="21"/>
+          <w:lang w:eastAsia="en-IN"/>
+        </w:rPr>
+        <w:t>kill_command</w:t>
+      </w:r>
+      <w:r>
+        <w:rPr>
+          <w:rFonts w:ascii="Consolas" w:eastAsia="Times New Roman" w:hAnsi="Consolas" w:cs="Times New Roman"/>
+          <w:color w:val="569CD6"/>
+          <w:sz w:val="21"/>
+          <w:szCs w:val="21"/>
+          <w:lang w:eastAsia="en-IN"/>
+        </w:rPr>
+        <w:t>[]</w:t>
+      </w:r>
+      <w:r>
+        <w:rPr>
+          <w:rFonts w:ascii="Consolas" w:eastAsia="Times New Roman" w:hAnsi="Consolas" w:cs="Times New Roman"/>
+          <w:color w:val="D4D4D4"/>
+          <w:sz w:val="21"/>
+          <w:szCs w:val="21"/>
+          <w:lang w:eastAsia="en-IN"/>
+        </w:rPr>
+        <w:t> = </w:t>
+      </w:r>
+      <w:r>
+        <w:rPr>
+          <w:rFonts w:ascii="Consolas" w:eastAsia="Times New Roman" w:hAnsi="Consolas" w:cs="Times New Roman"/>
+          <w:color w:val="CE9178"/>
+          <w:sz w:val="21"/>
+          <w:szCs w:val="21"/>
+          <w:lang w:eastAsia="en-IN"/>
+        </w:rPr>
+        <w:t>"pkill "</w:t>
+      </w:r>
+      <w:r>
+        <w:rPr>
+          <w:rFonts w:ascii="Consolas" w:eastAsia="Times New Roman" w:hAnsi="Consolas" w:cs="Times New Roman"/>
+          <w:color w:val="D4D4D4"/>
+          <w:sz w:val="21"/>
+          <w:szCs w:val="21"/>
+          <w:lang w:eastAsia="en-IN"/>
+        </w:rPr>
+        <w:t>;</w:t>
+      </w:r>
+    </w:p>
+    <w:p>
+      <w:pPr>
+        <w:shd w:val="clear" w:color="auto" w:fill="1E1E1E"/>
+        <w:spacing w:after="0" w:line="285" w:lineRule="atLeast"/>
+        <w:rPr>
+          <w:rFonts w:ascii="Consolas" w:eastAsia="Times New Roman" w:hAnsi="Consolas" w:cs="Times New Roman"/>
+          <w:color w:val="D4D4D4"/>
+          <w:sz w:val="21"/>
+          <w:szCs w:val="21"/>
+          <w:lang w:eastAsia="en-IN"/>
+        </w:rPr>
+      </w:pPr>
+      <w:r>
+        <w:rPr>
+          <w:rFonts w:ascii="Consolas" w:eastAsia="Times New Roman" w:hAnsi="Consolas" w:cs="Times New Roman"/>
+          <w:color w:val="D4D4D4"/>
+          <w:sz w:val="21"/>
+          <w:szCs w:val="21"/>
+          <w:lang w:eastAsia="en-IN"/>
+        </w:rPr>
+        <w:t>  </w:t>
+      </w:r>
+      <w:r>
+        <w:rPr>
+          <w:rFonts w:ascii="Consolas" w:eastAsia="Times New Roman" w:hAnsi="Consolas" w:cs="Times New Roman"/>
+          <w:color w:val="569CD6"/>
+          <w:sz w:val="21"/>
+          <w:szCs w:val="21"/>
+          <w:lang w:eastAsia="en-IN"/>
+        </w:rPr>
+        <w:t>int</w:t>
+      </w:r>
+      <w:r>
+        <w:rPr>
+          <w:rFonts w:ascii="Consolas" w:eastAsia="Times New Roman" w:hAnsi="Consolas" w:cs="Times New Roman"/>
+          <w:color w:val="D4D4D4"/>
+          <w:sz w:val="21"/>
+          <w:szCs w:val="21"/>
+          <w:lang w:eastAsia="en-IN"/>
+        </w:rPr>
+        <w:t> </w:t>
+      </w:r>
+      <w:r>
+        <w:rPr>
+          <w:rFonts w:ascii="Consolas" w:eastAsia="Times New Roman" w:hAnsi="Consolas" w:cs="Times New Roman"/>
+          <w:color w:val="9CDCFE"/>
+          <w:sz w:val="21"/>
+          <w:szCs w:val="21"/>
+          <w:lang w:eastAsia="en-IN"/>
+        </w:rPr>
+        <w:t>status</w:t>
+      </w:r>
+      <w:r>
+        <w:rPr>
+          <w:rFonts w:ascii="Consolas" w:eastAsia="Times New Roman" w:hAnsi="Consolas" w:cs="Times New Roman"/>
+          <w:color w:val="D4D4D4"/>
+          <w:sz w:val="21"/>
+          <w:szCs w:val="21"/>
+          <w:lang w:eastAsia="en-IN"/>
+        </w:rPr>
+        <w:t> = </w:t>
+      </w:r>
+      <w:r>
+        <w:rPr>
+          <w:rFonts w:ascii="Consolas" w:eastAsia="Times New Roman" w:hAnsi="Consolas" w:cs="Times New Roman"/>
+          <w:color w:val="B5CEA8"/>
+          <w:sz w:val="21"/>
+          <w:szCs w:val="21"/>
+          <w:lang w:eastAsia="en-IN"/>
+        </w:rPr>
+        <w:t>868</w:t>
+      </w:r>
+      <w:r>
+        <w:rPr>
+          <w:rFonts w:ascii="Consolas" w:eastAsia="Times New Roman" w:hAnsi="Consolas" w:cs="Times New Roman"/>
+          <w:color w:val="D4D4D4"/>
+          <w:sz w:val="21"/>
+          <w:szCs w:val="21"/>
+          <w:lang w:eastAsia="en-IN"/>
+        </w:rPr>
+        <w:t>;</w:t>
+      </w:r>
+    </w:p>
+    <w:p>
+      <w:pPr>
+        <w:shd w:val="clear" w:color="auto" w:fill="1E1E1E"/>
+        <w:spacing w:after="0" w:line="285" w:lineRule="atLeast"/>
+        <w:rPr>
+          <w:rFonts w:ascii="Consolas" w:eastAsia="Times New Roman" w:hAnsi="Consolas" w:cs="Times New Roman"/>
+          <w:color w:val="D4D4D4"/>
+          <w:sz w:val="21"/>
+          <w:szCs w:val="21"/>
+          <w:lang w:eastAsia="en-IN"/>
+        </w:rPr>
+      </w:pPr>
+      <w:r>
+        <w:rPr>
+          <w:rFonts w:ascii="Consolas" w:eastAsia="Times New Roman" w:hAnsi="Consolas" w:cs="Times New Roman"/>
+          <w:color w:val="D4D4D4"/>
+          <w:sz w:val="21"/>
+          <w:szCs w:val="21"/>
+          <w:lang w:eastAsia="en-IN"/>
+        </w:rPr>
+        <w:t>  </w:t>
+      </w:r>
+      <w:r>
+        <w:rPr>
+          <w:rFonts w:ascii="Consolas" w:eastAsia="Times New Roman" w:hAnsi="Consolas" w:cs="Times New Roman"/>
+          <w:color w:val="DCDCAA"/>
+          <w:sz w:val="21"/>
+          <w:szCs w:val="21"/>
+          <w:lang w:eastAsia="en-IN"/>
+        </w:rPr>
+        <w:t>printf</w:t>
+      </w:r>
+      <w:r>
+        <w:rPr>
+          <w:rFonts w:ascii="Consolas" w:eastAsia="Times New Roman" w:hAnsi="Consolas" w:cs="Times New Roman"/>
+          <w:color w:val="D4D4D4"/>
+          <w:sz w:val="21"/>
+          <w:szCs w:val="21"/>
+          <w:lang w:eastAsia="en-IN"/>
+        </w:rPr>
+        <w:t>(</w:t>
+      </w:r>
+      <w:r>
+        <w:rPr>
+          <w:rFonts w:ascii="Consolas" w:eastAsia="Times New Roman" w:hAnsi="Consolas" w:cs="Times New Roman"/>
+          <w:color w:val="CE9178"/>
+          <w:sz w:val="21"/>
+          <w:szCs w:val="21"/>
+          <w:lang w:eastAsia="en-IN"/>
+        </w:rPr>
+        <w:t>"Enter the process name to kill</w:t>
+      </w:r>
+      <w:r>
+        <w:rPr>
+          <w:rFonts w:ascii="Consolas" w:eastAsia="Times New Roman" w:hAnsi="Consolas" w:cs="Times New Roman"/>
+          <w:color w:val="D7BA7D"/>
+          <w:sz w:val="21"/>
+          <w:szCs w:val="21"/>
+          <w:lang w:eastAsia="en-IN"/>
+        </w:rPr>
+        <w:t>\n</w:t>
+      </w:r>
+      <w:r>
+        <w:rPr>
+          <w:rFonts w:ascii="Consolas" w:eastAsia="Times New Roman" w:hAnsi="Consolas" w:cs="Times New Roman"/>
+          <w:color w:val="CE9178"/>
+          <w:sz w:val="21"/>
+          <w:szCs w:val="21"/>
+          <w:lang w:eastAsia="en-IN"/>
+        </w:rPr>
+        <w:t>"</w:t>
+      </w:r>
+      <w:r>
+        <w:rPr>
+          <w:rFonts w:ascii="Consolas" w:eastAsia="Times New Roman" w:hAnsi="Consolas" w:cs="Times New Roman"/>
+          <w:color w:val="D4D4D4"/>
+          <w:sz w:val="21"/>
+          <w:szCs w:val="21"/>
+          <w:lang w:eastAsia="en-IN"/>
+        </w:rPr>
+        <w:t>);</w:t>
+      </w:r>
+    </w:p>
+    <w:p>
+      <w:pPr>
+        <w:shd w:val="clear" w:color="auto" w:fill="1E1E1E"/>
+        <w:spacing w:after="0" w:line="285" w:lineRule="atLeast"/>
+        <w:rPr>
+          <w:rFonts w:ascii="Consolas" w:eastAsia="Times New Roman" w:hAnsi="Consolas" w:cs="Times New Roman"/>
+          <w:color w:val="D4D4D4"/>
+          <w:sz w:val="21"/>
+          <w:szCs w:val="21"/>
+          <w:lang w:eastAsia="en-IN"/>
+        </w:rPr>
+      </w:pPr>
+      <w:r>
+        <w:rPr>
+          <w:rFonts w:ascii="Consolas" w:eastAsia="Times New Roman" w:hAnsi="Consolas" w:cs="Times New Roman"/>
+          <w:color w:val="D4D4D4"/>
+          <w:sz w:val="21"/>
+          <w:szCs w:val="21"/>
+          <w:lang w:eastAsia="en-IN"/>
+        </w:rPr>
+        <w:t>  </w:t>
+      </w:r>
+      <w:r>
+        <w:rPr>
+          <w:rFonts w:ascii="Consolas" w:eastAsia="Times New Roman" w:hAnsi="Consolas" w:cs="Times New Roman"/>
+          <w:color w:val="DCDCAA"/>
+          <w:sz w:val="21"/>
+          <w:szCs w:val="21"/>
+          <w:lang w:eastAsia="en-IN"/>
+        </w:rPr>
+        <w:t>scanf</w:t>
+      </w:r>
+      <w:r>
+        <w:rPr>
+          <w:rFonts w:ascii="Consolas" w:eastAsia="Times New Roman" w:hAnsi="Consolas" w:cs="Times New Roman"/>
+          <w:color w:val="D4D4D4"/>
+          <w:sz w:val="21"/>
+          <w:szCs w:val="21"/>
+          <w:lang w:eastAsia="en-IN"/>
+        </w:rPr>
+        <w:t>(</w:t>
+      </w:r>
+      <w:r>
+        <w:rPr>
+          <w:rFonts w:ascii="Consolas" w:eastAsia="Times New Roman" w:hAnsi="Consolas" w:cs="Times New Roman"/>
+          <w:color w:val="CE9178"/>
+          <w:sz w:val="21"/>
+          <w:szCs w:val="21"/>
+          <w:lang w:eastAsia="en-IN"/>
+        </w:rPr>
+        <w:t>"%s"</w:t>
+      </w:r>
+      <w:r>
+        <w:rPr>
+          <w:rFonts w:ascii="Consolas" w:eastAsia="Times New Roman" w:hAnsi="Consolas" w:cs="Times New Roman"/>
+          <w:color w:val="D4D4D4"/>
+          <w:sz w:val="21"/>
+          <w:szCs w:val="21"/>
+          <w:lang w:eastAsia="en-IN"/>
+        </w:rPr>
+        <w:t>, </w:t>
+      </w:r>
+      <w:r>
+        <w:rPr>
+          <w:rFonts w:ascii="Consolas" w:eastAsia="Times New Roman" w:hAnsi="Consolas" w:cs="Times New Roman"/>
+          <w:color w:val="9CDCFE"/>
+          <w:sz w:val="21"/>
+          <w:szCs w:val="21"/>
+          <w:lang w:eastAsia="en-IN"/>
+        </w:rPr>
+        <w:t>process_name</w:t>
+      </w:r>
+      <w:r>
+        <w:rPr>
+          <w:rFonts w:ascii="Consolas" w:eastAsia="Times New Roman" w:hAnsi="Consolas" w:cs="Times New Roman"/>
+          <w:color w:val="D4D4D4"/>
+          <w:sz w:val="21"/>
+          <w:szCs w:val="21"/>
+          <w:lang w:eastAsia="en-IN"/>
+        </w:rPr>
+        <w:t>);</w:t>
+      </w:r>
+    </w:p>
+    <w:p>
+      <w:pPr>
+        <w:shd w:val="clear" w:color="auto" w:fill="1E1E1E"/>
+        <w:spacing w:after="0" w:line="285" w:lineRule="atLeast"/>
+        <w:rPr>
+          <w:rFonts w:ascii="Consolas" w:eastAsia="Times New Roman" w:hAnsi="Consolas" w:cs="Times New Roman"/>
+          <w:color w:val="D4D4D4"/>
+          <w:sz w:val="21"/>
+          <w:szCs w:val="21"/>
+          <w:lang w:eastAsia="en-IN"/>
+        </w:rPr>
+      </w:pPr>
+      <w:r>
+        <w:rPr>
+          <w:rFonts w:ascii="Consolas" w:eastAsia="Times New Roman" w:hAnsi="Consolas" w:cs="Times New Roman"/>
+          <w:color w:val="D4D4D4"/>
+          <w:sz w:val="21"/>
+          <w:szCs w:val="21"/>
+          <w:lang w:eastAsia="en-IN"/>
+        </w:rPr>
+        <w:lastRenderedPageBreak/>
+        <w:t>  </w:t>
+      </w:r>
+      <w:r>
+        <w:rPr>
+          <w:rFonts w:ascii="Consolas" w:eastAsia="Times New Roman" w:hAnsi="Consolas" w:cs="Times New Roman"/>
+          <w:color w:val="DCDCAA"/>
+          <w:sz w:val="21"/>
+          <w:szCs w:val="21"/>
+          <w:lang w:eastAsia="en-IN"/>
+        </w:rPr>
+        <w:t>strcat</w:t>
+      </w:r>
+      <w:r>
+        <w:rPr>
+          <w:rFonts w:ascii="Consolas" w:eastAsia="Times New Roman" w:hAnsi="Consolas" w:cs="Times New Roman"/>
+          <w:color w:val="D4D4D4"/>
+          <w:sz w:val="21"/>
+          <w:szCs w:val="21"/>
+          <w:lang w:eastAsia="en-IN"/>
+        </w:rPr>
+        <w:t>(</w:t>
+      </w:r>
+      <w:r>
+        <w:rPr>
+          <w:rFonts w:ascii="Consolas" w:eastAsia="Times New Roman" w:hAnsi="Consolas" w:cs="Times New Roman"/>
+          <w:color w:val="9CDCFE"/>
+          <w:sz w:val="21"/>
+          <w:szCs w:val="21"/>
+          <w:lang w:eastAsia="en-IN"/>
+        </w:rPr>
+        <w:t>kill_command</w:t>
+      </w:r>
+      <w:r>
+        <w:rPr>
+          <w:rFonts w:ascii="Consolas" w:eastAsia="Times New Roman" w:hAnsi="Consolas" w:cs="Times New Roman"/>
+          <w:color w:val="D4D4D4"/>
+          <w:sz w:val="21"/>
+          <w:szCs w:val="21"/>
+          <w:lang w:eastAsia="en-IN"/>
+        </w:rPr>
+        <w:t>, </w:t>
+      </w:r>
+      <w:r>
+        <w:rPr>
+          <w:rFonts w:ascii="Consolas" w:eastAsia="Times New Roman" w:hAnsi="Consolas" w:cs="Times New Roman"/>
+          <w:color w:val="9CDCFE"/>
+          <w:sz w:val="21"/>
+          <w:szCs w:val="21"/>
+          <w:lang w:eastAsia="en-IN"/>
+        </w:rPr>
+        <w:t>process_name</w:t>
+      </w:r>
+      <w:r>
+        <w:rPr>
+          <w:rFonts w:ascii="Consolas" w:eastAsia="Times New Roman" w:hAnsi="Consolas" w:cs="Times New Roman"/>
+          <w:color w:val="D4D4D4"/>
+          <w:sz w:val="21"/>
+          <w:szCs w:val="21"/>
+          <w:lang w:eastAsia="en-IN"/>
+        </w:rPr>
+        <w:t>);</w:t>
+      </w:r>
+    </w:p>
+    <w:p>
+      <w:pPr>
+        <w:shd w:val="clear" w:color="auto" w:fill="1E1E1E"/>
+        <w:spacing w:after="0" w:line="285" w:lineRule="atLeast"/>
+        <w:rPr>
+          <w:rFonts w:ascii="Consolas" w:eastAsia="Times New Roman" w:hAnsi="Consolas" w:cs="Times New Roman"/>
+          <w:color w:val="D4D4D4"/>
+          <w:sz w:val="21"/>
+          <w:szCs w:val="21"/>
+          <w:lang w:eastAsia="en-IN"/>
+        </w:rPr>
+      </w:pPr>
+      <w:r>
+        <w:rPr>
+          <w:rFonts w:ascii="Consolas" w:eastAsia="Times New Roman" w:hAnsi="Consolas" w:cs="Times New Roman"/>
+          <w:color w:val="D4D4D4"/>
+          <w:sz w:val="21"/>
+          <w:szCs w:val="21"/>
+          <w:lang w:eastAsia="en-IN"/>
+        </w:rPr>
+        <w:t>  </w:t>
+      </w:r>
+      <w:r>
+        <w:rPr>
+          <w:rFonts w:ascii="Consolas" w:eastAsia="Times New Roman" w:hAnsi="Consolas" w:cs="Times New Roman"/>
+          <w:color w:val="9CDCFE"/>
+          <w:sz w:val="21"/>
+          <w:szCs w:val="21"/>
+          <w:lang w:eastAsia="en-IN"/>
+        </w:rPr>
+        <w:t>status</w:t>
+      </w:r>
+      <w:r>
+        <w:rPr>
+          <w:rFonts w:ascii="Consolas" w:eastAsia="Times New Roman" w:hAnsi="Consolas" w:cs="Times New Roman"/>
+          <w:color w:val="D4D4D4"/>
+          <w:sz w:val="21"/>
+          <w:szCs w:val="21"/>
+          <w:lang w:eastAsia="en-IN"/>
+        </w:rPr>
+        <w:t> = </w:t>
+      </w:r>
+      <w:r>
+        <w:rPr>
+          <w:rFonts w:ascii="Consolas" w:eastAsia="Times New Roman" w:hAnsi="Consolas" w:cs="Times New Roman"/>
+          <w:color w:val="DCDCAA"/>
+          <w:sz w:val="21"/>
+          <w:szCs w:val="21"/>
+          <w:lang w:eastAsia="en-IN"/>
+        </w:rPr>
+        <w:t>system</w:t>
+      </w:r>
+      <w:r>
+        <w:rPr>
+          <w:rFonts w:ascii="Consolas" w:eastAsia="Times New Roman" w:hAnsi="Consolas" w:cs="Times New Roman"/>
+          <w:color w:val="D4D4D4"/>
+          <w:sz w:val="21"/>
+          <w:szCs w:val="21"/>
+          <w:lang w:eastAsia="en-IN"/>
+        </w:rPr>
+        <w:t>(</w:t>
+      </w:r>
+      <w:r>
+        <w:rPr>
+          <w:rFonts w:ascii="Consolas" w:eastAsia="Times New Roman" w:hAnsi="Consolas" w:cs="Times New Roman"/>
+          <w:color w:val="9CDCFE"/>
+          <w:sz w:val="21"/>
+          <w:szCs w:val="21"/>
+          <w:lang w:eastAsia="en-IN"/>
+        </w:rPr>
+        <w:t>kill_command</w:t>
+      </w:r>
+      <w:r>
+        <w:rPr>
+          <w:rFonts w:ascii="Consolas" w:eastAsia="Times New Roman" w:hAnsi="Consolas" w:cs="Times New Roman"/>
+          <w:color w:val="D4D4D4"/>
+          <w:sz w:val="21"/>
+          <w:szCs w:val="21"/>
+          <w:lang w:eastAsia="en-IN"/>
+        </w:rPr>
+        <w:t>);</w:t>
+      </w:r>
+    </w:p>
+    <w:p>
+      <w:pPr>
+        <w:shd w:val="clear" w:color="auto" w:fill="1E1E1E"/>
+        <w:spacing w:after="0" w:line="285" w:lineRule="atLeast"/>
+        <w:rPr>
+          <w:rFonts w:ascii="Consolas" w:eastAsia="Times New Roman" w:hAnsi="Consolas" w:cs="Times New Roman"/>
+          <w:color w:val="D4D4D4"/>
+          <w:sz w:val="21"/>
+          <w:szCs w:val="21"/>
+          <w:lang w:eastAsia="en-IN"/>
+        </w:rPr>
+      </w:pPr>
+      <w:r>
+        <w:rPr>
+          <w:rFonts w:ascii="Consolas" w:eastAsia="Times New Roman" w:hAnsi="Consolas" w:cs="Times New Roman"/>
+          <w:color w:val="D4D4D4"/>
+          <w:sz w:val="21"/>
+          <w:szCs w:val="21"/>
+          <w:lang w:eastAsia="en-IN"/>
+        </w:rPr>
+        <w:t>  </w:t>
+      </w:r>
+      <w:r>
+        <w:rPr>
+          <w:rFonts w:ascii="Consolas" w:eastAsia="Times New Roman" w:hAnsi="Consolas" w:cs="Times New Roman"/>
+          <w:color w:val="C586C0"/>
+          <w:sz w:val="21"/>
+          <w:szCs w:val="21"/>
+          <w:lang w:eastAsia="en-IN"/>
+        </w:rPr>
+        <w:t>if</w:t>
+      </w:r>
+      <w:r>
+        <w:rPr>
+          <w:rFonts w:ascii="Consolas" w:eastAsia="Times New Roman" w:hAnsi="Consolas" w:cs="Times New Roman"/>
+          <w:color w:val="D4D4D4"/>
+          <w:sz w:val="21"/>
+          <w:szCs w:val="21"/>
+          <w:lang w:eastAsia="en-IN"/>
+        </w:rPr>
+        <w:t>(!</w:t>
+      </w:r>
+      <w:r>
+        <w:rPr>
+          <w:rFonts w:ascii="Consolas" w:eastAsia="Times New Roman" w:hAnsi="Consolas" w:cs="Times New Roman"/>
+          <w:color w:val="9CDCFE"/>
+          <w:sz w:val="21"/>
+          <w:szCs w:val="21"/>
+          <w:lang w:eastAsia="en-IN"/>
+        </w:rPr>
+        <w:t>status</w:t>
+      </w:r>
+      <w:r>
+        <w:rPr>
+          <w:rFonts w:ascii="Consolas" w:eastAsia="Times New Roman" w:hAnsi="Consolas" w:cs="Times New Roman"/>
+          <w:color w:val="D4D4D4"/>
+          <w:sz w:val="21"/>
+          <w:szCs w:val="21"/>
+          <w:lang w:eastAsia="en-IN"/>
+        </w:rPr>
+        <w:t>){</w:t>
+      </w:r>
+    </w:p>
+    <w:p>
+      <w:pPr>
+        <w:shd w:val="clear" w:color="auto" w:fill="1E1E1E"/>
+        <w:spacing w:after="0" w:line="285" w:lineRule="atLeast"/>
+        <w:rPr>
+          <w:rFonts w:ascii="Consolas" w:eastAsia="Times New Roman" w:hAnsi="Consolas" w:cs="Times New Roman"/>
+          <w:color w:val="D4D4D4"/>
+          <w:sz w:val="21"/>
+          <w:szCs w:val="21"/>
+          <w:lang w:eastAsia="en-IN"/>
+        </w:rPr>
+      </w:pPr>
+      <w:r>
+        <w:rPr>
+          <w:rFonts w:ascii="Consolas" w:eastAsia="Times New Roman" w:hAnsi="Consolas" w:cs="Times New Roman"/>
+          <w:color w:val="D4D4D4"/>
+          <w:sz w:val="21"/>
+          <w:szCs w:val="21"/>
+          <w:lang w:eastAsia="en-IN"/>
+        </w:rPr>
+        <w:t>    </w:t>
+      </w:r>
+      <w:r>
+        <w:rPr>
+          <w:rFonts w:ascii="Consolas" w:eastAsia="Times New Roman" w:hAnsi="Consolas" w:cs="Times New Roman"/>
+          <w:color w:val="DCDCAA"/>
+          <w:sz w:val="21"/>
+          <w:szCs w:val="21"/>
+          <w:lang w:eastAsia="en-IN"/>
+        </w:rPr>
+        <w:t>printf</w:t>
+      </w:r>
+      <w:r>
+        <w:rPr>
+          <w:rFonts w:ascii="Consolas" w:eastAsia="Times New Roman" w:hAnsi="Consolas" w:cs="Times New Roman"/>
+          <w:color w:val="D4D4D4"/>
+          <w:sz w:val="21"/>
+          <w:szCs w:val="21"/>
+          <w:lang w:eastAsia="en-IN"/>
+        </w:rPr>
+        <w:t>(</w:t>
+      </w:r>
+      <w:r>
+        <w:rPr>
+          <w:rFonts w:ascii="Consolas" w:eastAsia="Times New Roman" w:hAnsi="Consolas" w:cs="Times New Roman"/>
+          <w:color w:val="CE9178"/>
+          <w:sz w:val="21"/>
+          <w:szCs w:val="21"/>
+          <w:lang w:eastAsia="en-IN"/>
+        </w:rPr>
+        <w:t>"Process killed successfully</w:t>
+      </w:r>
+      <w:r>
+        <w:rPr>
+          <w:rFonts w:ascii="Consolas" w:eastAsia="Times New Roman" w:hAnsi="Consolas" w:cs="Times New Roman"/>
+          <w:color w:val="D7BA7D"/>
+          <w:sz w:val="21"/>
+          <w:szCs w:val="21"/>
+          <w:lang w:eastAsia="en-IN"/>
+        </w:rPr>
+        <w:t>\n</w:t>
+      </w:r>
+      <w:r>
+        <w:rPr>
+          <w:rFonts w:ascii="Consolas" w:eastAsia="Times New Roman" w:hAnsi="Consolas" w:cs="Times New Roman"/>
+          <w:color w:val="CE9178"/>
+          <w:sz w:val="21"/>
+          <w:szCs w:val="21"/>
+          <w:lang w:eastAsia="en-IN"/>
+        </w:rPr>
+        <w:t>"</w:t>
+      </w:r>
+      <w:r>
+        <w:rPr>
+          <w:rFonts w:ascii="Consolas" w:eastAsia="Times New Roman" w:hAnsi="Consolas" w:cs="Times New Roman"/>
+          <w:color w:val="D4D4D4"/>
+          <w:sz w:val="21"/>
+          <w:szCs w:val="21"/>
+          <w:lang w:eastAsia="en-IN"/>
+        </w:rPr>
+        <w:t>);</w:t>
+      </w:r>
+    </w:p>
+    <w:p>
+      <w:pPr>
+        <w:shd w:val="clear" w:color="auto" w:fill="1E1E1E"/>
+        <w:spacing w:after="0" w:line="285" w:lineRule="atLeast"/>
+        <w:rPr>
+          <w:rFonts w:ascii="Consolas" w:eastAsia="Times New Roman" w:hAnsi="Consolas" w:cs="Times New Roman"/>
+          <w:color w:val="D4D4D4"/>
+          <w:sz w:val="21"/>
+          <w:szCs w:val="21"/>
+          <w:lang w:eastAsia="en-IN"/>
+        </w:rPr>
+      </w:pPr>
+      <w:r>
+        <w:rPr>
+          <w:rFonts w:ascii="Consolas" w:eastAsia="Times New Roman" w:hAnsi="Consolas" w:cs="Times New Roman"/>
+          <w:color w:val="D4D4D4"/>
+          <w:sz w:val="21"/>
+          <w:szCs w:val="21"/>
+          <w:lang w:eastAsia="en-IN"/>
+        </w:rPr>
+        <w:t>  }</w:t>
+      </w:r>
+    </w:p>
+    <w:p>
+      <w:pPr>
+        <w:shd w:val="clear" w:color="auto" w:fill="1E1E1E"/>
+        <w:spacing w:after="0" w:line="285" w:lineRule="atLeast"/>
+        <w:rPr>
+          <w:rFonts w:ascii="Consolas" w:eastAsia="Times New Roman" w:hAnsi="Consolas" w:cs="Times New Roman"/>
+          <w:color w:val="D4D4D4"/>
+          <w:sz w:val="21"/>
+          <w:szCs w:val="21"/>
+          <w:lang w:eastAsia="en-IN"/>
+        </w:rPr>
+      </w:pPr>
+      <w:r>
+        <w:rPr>
+          <w:rFonts w:ascii="Consolas" w:eastAsia="Times New Roman" w:hAnsi="Consolas" w:cs="Times New Roman"/>
+          <w:color w:val="D4D4D4"/>
+          <w:sz w:val="21"/>
+          <w:szCs w:val="21"/>
+          <w:lang w:eastAsia="en-IN"/>
+        </w:rPr>
+        <w:t>  </w:t>
+      </w:r>
+      <w:r>
+        <w:rPr>
+          <w:rFonts w:ascii="Consolas" w:eastAsia="Times New Roman" w:hAnsi="Consolas" w:cs="Times New Roman"/>
+          <w:color w:val="C586C0"/>
+          <w:sz w:val="21"/>
+          <w:szCs w:val="21"/>
+          <w:lang w:eastAsia="en-IN"/>
+        </w:rPr>
+        <w:t>else</w:t>
+      </w:r>
+      <w:r>
+        <w:rPr>
+          <w:rFonts w:ascii="Consolas" w:eastAsia="Times New Roman" w:hAnsi="Consolas" w:cs="Times New Roman"/>
+          <w:color w:val="D4D4D4"/>
+          <w:sz w:val="21"/>
+          <w:szCs w:val="21"/>
+          <w:lang w:eastAsia="en-IN"/>
+        </w:rPr>
+        <w:t>{</w:t>
+      </w:r>
+    </w:p>
+    <w:p>
+      <w:pPr>
+        <w:shd w:val="clear" w:color="auto" w:fill="1E1E1E"/>
+        <w:spacing w:after="0" w:line="285" w:lineRule="atLeast"/>
+        <w:rPr>
+          <w:rFonts w:ascii="Consolas" w:eastAsia="Times New Roman" w:hAnsi="Consolas" w:cs="Times New Roman"/>
+          <w:color w:val="D4D4D4"/>
+          <w:sz w:val="21"/>
+          <w:szCs w:val="21"/>
+          <w:lang w:eastAsia="en-IN"/>
+        </w:rPr>
+      </w:pPr>
+      <w:r>
+        <w:rPr>
+          <w:rFonts w:ascii="Consolas" w:eastAsia="Times New Roman" w:hAnsi="Consolas" w:cs="Times New Roman"/>
+          <w:color w:val="D4D4D4"/>
+          <w:sz w:val="21"/>
+          <w:szCs w:val="21"/>
+          <w:lang w:eastAsia="en-IN"/>
+        </w:rPr>
+        <w:t>    </w:t>
+      </w:r>
+      <w:r>
+        <w:rPr>
+          <w:rFonts w:ascii="Consolas" w:eastAsia="Times New Roman" w:hAnsi="Consolas" w:cs="Times New Roman"/>
+          <w:color w:val="DCDCAA"/>
+          <w:sz w:val="21"/>
+          <w:szCs w:val="21"/>
+          <w:lang w:eastAsia="en-IN"/>
+        </w:rPr>
+        <w:t>printf</w:t>
+      </w:r>
+      <w:r>
+        <w:rPr>
+          <w:rFonts w:ascii="Consolas" w:eastAsia="Times New Roman" w:hAnsi="Consolas" w:cs="Times New Roman"/>
+          <w:color w:val="D4D4D4"/>
+          <w:sz w:val="21"/>
+          <w:szCs w:val="21"/>
+          <w:lang w:eastAsia="en-IN"/>
+        </w:rPr>
+        <w:t>(</w:t>
+      </w:r>
+      <w:r>
+        <w:rPr>
+          <w:rFonts w:ascii="Consolas" w:eastAsia="Times New Roman" w:hAnsi="Consolas" w:cs="Times New Roman"/>
+          <w:color w:val="CE9178"/>
+          <w:sz w:val="21"/>
+          <w:szCs w:val="21"/>
+          <w:lang w:eastAsia="en-IN"/>
+        </w:rPr>
+        <w:t>"Process killing unsuccessfully</w:t>
+      </w:r>
+      <w:r>
+        <w:rPr>
+          <w:rFonts w:ascii="Consolas" w:eastAsia="Times New Roman" w:hAnsi="Consolas" w:cs="Times New Roman"/>
+          <w:color w:val="D7BA7D"/>
+          <w:sz w:val="21"/>
+          <w:szCs w:val="21"/>
+          <w:lang w:eastAsia="en-IN"/>
+        </w:rPr>
+        <w:t>\n</w:t>
+      </w:r>
+      <w:r>
+        <w:rPr>
+          <w:rFonts w:ascii="Consolas" w:eastAsia="Times New Roman" w:hAnsi="Consolas" w:cs="Times New Roman"/>
+          <w:color w:val="CE9178"/>
+          <w:sz w:val="21"/>
+          <w:szCs w:val="21"/>
+          <w:lang w:eastAsia="en-IN"/>
+        </w:rPr>
+        <w:t>"</w:t>
+      </w:r>
+      <w:r>
+        <w:rPr>
+          <w:rFonts w:ascii="Consolas" w:eastAsia="Times New Roman" w:hAnsi="Consolas" w:cs="Times New Roman"/>
+          <w:color w:val="D4D4D4"/>
+          <w:sz w:val="21"/>
+          <w:szCs w:val="21"/>
+          <w:lang w:eastAsia="en-IN"/>
+        </w:rPr>
+        <w:t>);</w:t>
+      </w:r>
+    </w:p>
+    <w:p>
+      <w:pPr>
+        <w:shd w:val="clear" w:color="auto" w:fill="1E1E1E"/>
+        <w:spacing w:after="0" w:line="285" w:lineRule="atLeast"/>
+        <w:rPr>
+          <w:rFonts w:ascii="Consolas" w:eastAsia="Times New Roman" w:hAnsi="Consolas" w:cs="Times New Roman"/>
+          <w:color w:val="D4D4D4"/>
+          <w:sz w:val="21"/>
+          <w:szCs w:val="21"/>
+          <w:lang w:eastAsia="en-IN"/>
+        </w:rPr>
+      </w:pPr>
+      <w:r>
+        <w:rPr>
+          <w:rFonts w:ascii="Consolas" w:eastAsia="Times New Roman" w:hAnsi="Consolas" w:cs="Times New Roman"/>
+          <w:color w:val="D4D4D4"/>
+          <w:sz w:val="21"/>
+          <w:szCs w:val="21"/>
+          <w:lang w:eastAsia="en-IN"/>
+        </w:rPr>
+        <w:t>  }</w:t>
+      </w:r>
+    </w:p>
+    <w:p>
+      <w:pPr>
+        <w:shd w:val="clear" w:color="auto" w:fill="1E1E1E"/>
+        <w:spacing w:after="0" w:line="285" w:lineRule="atLeast"/>
+        <w:rPr>
+          <w:rFonts w:ascii="Consolas" w:eastAsia="Times New Roman" w:hAnsi="Consolas" w:cs="Times New Roman"/>
+          <w:color w:val="D4D4D4"/>
+          <w:sz w:val="21"/>
+          <w:szCs w:val="21"/>
+          <w:lang w:eastAsia="en-IN"/>
+        </w:rPr>
+      </w:pPr>
+      <w:r>
+        <w:rPr>
+          <w:rFonts w:ascii="Consolas" w:eastAsia="Times New Roman" w:hAnsi="Consolas" w:cs="Times New Roman"/>
+          <w:color w:val="D4D4D4"/>
+          <w:sz w:val="21"/>
+          <w:szCs w:val="21"/>
+          <w:lang w:eastAsia="en-IN"/>
+        </w:rPr>
+        <w:t>  </w:t>
+      </w:r>
+      <w:r>
+        <w:rPr>
+          <w:rFonts w:ascii="Consolas" w:eastAsia="Times New Roman" w:hAnsi="Consolas" w:cs="Times New Roman"/>
+          <w:color w:val="C586C0"/>
+          <w:sz w:val="21"/>
+          <w:szCs w:val="21"/>
+          <w:lang w:eastAsia="en-IN"/>
+        </w:rPr>
+        <w:t>return</w:t>
+      </w:r>
+      <w:r>
+        <w:rPr>
+          <w:rFonts w:ascii="Consolas" w:eastAsia="Times New Roman" w:hAnsi="Consolas" w:cs="Times New Roman"/>
+          <w:color w:val="D4D4D4"/>
+          <w:sz w:val="21"/>
+          <w:szCs w:val="21"/>
+          <w:lang w:eastAsia="en-IN"/>
+        </w:rPr>
+        <w:t> </w:t>
+      </w:r>
+      <w:r>
+        <w:rPr>
+          <w:rFonts w:ascii="Consolas" w:eastAsia="Times New Roman" w:hAnsi="Consolas" w:cs="Times New Roman"/>
+          <w:color w:val="B5CEA8"/>
+          <w:sz w:val="21"/>
+          <w:szCs w:val="21"/>
+          <w:lang w:eastAsia="en-IN"/>
+        </w:rPr>
+        <w:t>0</w:t>
+      </w:r>
+      <w:r>
+        <w:rPr>
+          <w:rFonts w:ascii="Consolas" w:eastAsia="Times New Roman" w:hAnsi="Consolas" w:cs="Times New Roman"/>
+          <w:color w:val="D4D4D4"/>
+          <w:sz w:val="21"/>
+          <w:szCs w:val="21"/>
+          <w:lang w:eastAsia="en-IN"/>
+        </w:rPr>
+        <w:t>;</w:t>
+      </w:r>
+    </w:p>
+    <w:p>
+      <w:pPr>
+        <w:shd w:val="clear" w:color="auto" w:fill="1E1E1E"/>
+        <w:spacing w:after="0" w:line="285" w:lineRule="atLeast"/>
+        <w:rPr>
+          <w:rFonts w:ascii="Consolas" w:eastAsia="Times New Roman" w:hAnsi="Consolas" w:cs="Times New Roman"/>
+          <w:color w:val="D4D4D4"/>
+          <w:sz w:val="21"/>
+          <w:szCs w:val="21"/>
+          <w:lang w:eastAsia="en-IN"/>
+        </w:rPr>
+      </w:pPr>
+      <w:r>
+        <w:rPr>
+          <w:rFonts w:ascii="Consolas" w:eastAsia="Times New Roman" w:hAnsi="Consolas" w:cs="Times New Roman"/>
+          <w:color w:val="D4D4D4"/>
+          <w:sz w:val="21"/>
+          <w:szCs w:val="21"/>
+          <w:lang w:eastAsia="en-IN"/>
+        </w:rPr>
+        <w:t>}</w:t>
+      </w:r>
+    </w:p>
+    <w:p>
+      <w:pPr>
         <w:spacing w:line="256" w:lineRule="auto"/>
         <w:rPr>
-          <w:rFonts w:ascii="Bell MT" w:hAnsi="Bell MT" w:cs="Courier New"/>
-          <w:b/>
-          <w:bCs/>
-          <w:sz w:val="24"/>
-          <w:szCs w:val="24"/>
-          <w:lang w:val="en-US"/>
-        </w:rPr>
-      </w:pPr>
-      <w:r>
-        <w:rPr>
-          <w:rFonts w:ascii="Bell MT" w:hAnsi="Bell MT" w:cs="Courier New"/>
-          <w:b/>
-          <w:bCs/>
-          <w:sz w:val="24"/>
-          <w:szCs w:val="24"/>
-          <w:lang w:val="en-US"/>
-        </w:rPr>
-        <w:t>Standard File Descriptors</w:t>
-      </w:r>
-    </w:p>
-    <w:p>
-      <w:pPr>
-        <w:pStyle w:val="ListParagraph"/>
-        <w:numPr>
-          <w:ilvl w:val="0"/>
-          <w:numId w:val="38"/>
-        </w:numPr>
+          <w:rFonts w:ascii="Bookman Old Style" w:hAnsi="Bookman Old Style" w:cs="Courier New"/>
+          <w:b/>
+          <w:bCs/>
+          <w:sz w:val="32"/>
+          <w:szCs w:val="32"/>
+          <w:lang w:val="en-US"/>
+        </w:rPr>
+      </w:pPr>
+    </w:p>
+    <w:p>
+      <w:pPr>
         <w:spacing w:line="256" w:lineRule="auto"/>
         <w:rPr>
-          <w:rFonts w:ascii="Bell MT" w:hAnsi="Bell MT" w:cs="Courier New"/>
-          <w:sz w:val="24"/>
-          <w:szCs w:val="24"/>
-          <w:lang w:val="en-US"/>
-        </w:rPr>
-      </w:pPr>
-      <w:r>
-        <w:rPr>
-          <w:rFonts w:ascii="Bell MT" w:hAnsi="Bell MT" w:cs="Courier New"/>
-          <w:sz w:val="24"/>
-          <w:szCs w:val="24"/>
-          <w:lang w:val="en-US"/>
-        </w:rPr>
-        <w:t>When any process starts, then that process file descriptors table’s fd(file descriptor) 0, 1, 2 open automatically, (By default) each of these 3 fd references file table entry for a file named /dev/tty</w:t>
-      </w:r>
-    </w:p>
-    <w:p>
-      <w:pPr>
-        <w:pStyle w:val="ListParagraph"/>
-        <w:numPr>
-          <w:ilvl w:val="0"/>
-          <w:numId w:val="38"/>
-        </w:numPr>
+          <w:rFonts w:ascii="Bookman Old Style" w:hAnsi="Bookman Old Style" w:cs="Courier New"/>
+          <w:b/>
+          <w:bCs/>
+          <w:sz w:val="32"/>
+          <w:szCs w:val="32"/>
+          <w:lang w:val="en-US"/>
+        </w:rPr>
+      </w:pPr>
+      <w:r>
+        <w:rPr>
+          <w:rFonts w:ascii="Bookman Old Style" w:hAnsi="Bookman Old Style" w:cs="Courier New"/>
+          <w:b/>
+          <w:bCs/>
+          <w:sz w:val="32"/>
+          <w:szCs w:val="32"/>
+          <w:lang w:val="en-US"/>
+        </w:rPr>
+        <w:t>Inode</w:t>
+      </w:r>
+    </w:p>
+    <w:p>
+      <w:pPr>
         <w:spacing w:line="256" w:lineRule="auto"/>
         <w:rPr>
-          <w:rFonts w:ascii="Bell MT" w:hAnsi="Bell MT" w:cs="Courier New"/>
-          <w:sz w:val="24"/>
-          <w:szCs w:val="24"/>
-          <w:lang w:val="en-US"/>
-        </w:rPr>
-      </w:pPr>
-      <w:r>
-        <w:rPr>
-          <w:rFonts w:ascii="Bell MT" w:hAnsi="Bell MT" w:cs="Courier New"/>
-          <w:sz w:val="24"/>
-          <w:szCs w:val="24"/>
-          <w:lang w:val="en-US"/>
-        </w:rPr>
-        <w:t>/dev/tty: In-memory surrogate for the terminal</w:t>
-      </w:r>
-    </w:p>
-    <w:p>
-      <w:pPr>
-        <w:pStyle w:val="ListParagraph"/>
-        <w:numPr>
-          <w:ilvl w:val="0"/>
-          <w:numId w:val="38"/>
-        </w:numPr>
+          <w:rFonts w:ascii="Bookman Old Style" w:hAnsi="Bookman Old Style" w:cs="Courier New"/>
+          <w:sz w:val="24"/>
+          <w:szCs w:val="24"/>
+          <w:lang w:val="en-US"/>
+        </w:rPr>
+      </w:pPr>
+      <w:r>
+        <w:rPr>
+          <w:rFonts w:ascii="Bookman Old Style" w:hAnsi="Bookman Old Style" w:cs="Courier New"/>
+          <w:sz w:val="24"/>
+          <w:szCs w:val="24"/>
+          <w:lang w:val="en-US"/>
+        </w:rPr>
+        <w:t xml:space="preserve">An inode is a data structure that stores various information about a file in Linux, such as the access mode (read, write, execute permissions), ownership, file type, file size, group, number of links, etc. </w:t>
+      </w:r>
+      <w:r>
+        <w:rPr>
+          <w:rFonts w:ascii="Segoe Print" w:hAnsi="Segoe Print" w:cs="Courier New"/>
+          <w:b/>
+          <w:bCs/>
+          <w:sz w:val="24"/>
+          <w:szCs w:val="24"/>
+          <w:highlight w:val="cyan"/>
+          <w:u w:val="thick"/>
+          <w:lang w:val="en-US"/>
+        </w:rPr>
+        <w:t>Each inode is identified by an integer number</w:t>
+      </w:r>
+    </w:p>
+    <w:p>
+      <w:pPr>
         <w:spacing w:line="256" w:lineRule="auto"/>
         <w:rPr>
-          <w:rFonts w:ascii="Bell MT" w:hAnsi="Bell MT" w:cs="Courier New"/>
-          <w:sz w:val="24"/>
-          <w:szCs w:val="24"/>
-          <w:lang w:val="en-US"/>
-        </w:rPr>
-      </w:pPr>
-      <w:r>
-        <w:rPr>
-          <w:rFonts w:ascii="Bell MT" w:hAnsi="Bell MT" w:cs="Courier New"/>
-          <w:sz w:val="24"/>
-          <w:szCs w:val="24"/>
-          <w:lang w:val="en-US"/>
-        </w:rPr>
-        <w:t>Terminal: Combination keyboard/video screen</w:t>
-      </w:r>
-    </w:p>
-    <w:p>
-      <w:pPr>
-        <w:pStyle w:val="ListParagraph"/>
-        <w:numPr>
-          <w:ilvl w:val="0"/>
-          <w:numId w:val="38"/>
-        </w:numPr>
-        <w:spacing w:line="256" w:lineRule="auto"/>
-        <w:rPr>
-          <w:rFonts w:ascii="Bell MT" w:hAnsi="Bell MT" w:cs="Courier New"/>
-          <w:sz w:val="24"/>
-          <w:szCs w:val="24"/>
-          <w:lang w:val="en-US"/>
-        </w:rPr>
-      </w:pPr>
-      <w:r>
-        <w:rPr>
-          <w:rFonts w:ascii="Bell MT" w:hAnsi="Bell MT" w:cs="Courier New"/>
-          <w:sz w:val="24"/>
-          <w:szCs w:val="24"/>
-          <w:lang w:val="en-US"/>
-        </w:rPr>
-        <w:t>Read from stdin =&gt; read from fd 0 : Whenever we write any character from keyboard, it read from stdin through fd 0 and save to file named /dev/tty.</w:t>
-      </w:r>
-    </w:p>
-    <w:p>
-      <w:pPr>
-        <w:pStyle w:val="ListParagraph"/>
-        <w:numPr>
-          <w:ilvl w:val="0"/>
-          <w:numId w:val="38"/>
-        </w:numPr>
-        <w:spacing w:line="256" w:lineRule="auto"/>
-        <w:rPr>
-          <w:rFonts w:ascii="Bell MT" w:hAnsi="Bell MT" w:cs="Courier New"/>
-          <w:sz w:val="24"/>
-          <w:szCs w:val="24"/>
-          <w:lang w:val="en-US"/>
-        </w:rPr>
-      </w:pPr>
-      <w:r>
-        <w:rPr>
-          <w:rFonts w:ascii="Bell MT" w:hAnsi="Bell MT" w:cs="Courier New"/>
-          <w:sz w:val="24"/>
-          <w:szCs w:val="24"/>
-          <w:lang w:val="en-US"/>
-        </w:rPr>
-        <w:t>Write to stdout =&gt; write to fd 1 : Whenever we see any output to the video screen, it’s from the file named /dev/tty and written to stdout in screen through fd 1.</w:t>
-      </w:r>
-    </w:p>
-    <w:p>
-      <w:pPr>
-        <w:pStyle w:val="ListParagraph"/>
-        <w:numPr>
-          <w:ilvl w:val="0"/>
-          <w:numId w:val="38"/>
-        </w:numPr>
-        <w:spacing w:line="256" w:lineRule="auto"/>
-        <w:rPr>
-          <w:rFonts w:ascii="Bell MT" w:hAnsi="Bell MT" w:cs="Courier New"/>
-          <w:sz w:val="24"/>
-          <w:szCs w:val="24"/>
-          <w:lang w:val="en-US"/>
-        </w:rPr>
-      </w:pPr>
-      <w:r>
-        <w:rPr>
-          <w:rFonts w:ascii="Bell MT" w:hAnsi="Bell MT" w:cs="Courier New"/>
-          <w:sz w:val="24"/>
-          <w:szCs w:val="24"/>
-          <w:lang w:val="en-US"/>
-        </w:rPr>
-        <w:t>Write to stderr =&gt; write to fd 2 : We see any error to the video screen, it is also from that file write to stderr in screen through fd 2.</w:t>
-      </w:r>
-    </w:p>
-    <w:p>
-      <w:pPr>
-        <w:spacing w:line="256" w:lineRule="auto"/>
-        <w:rPr>
-          <w:rFonts w:ascii="Bell MT" w:hAnsi="Bell MT" w:cs="Courier New"/>
-          <w:sz w:val="24"/>
-          <w:szCs w:val="24"/>
-          <w:lang w:val="en-US"/>
-        </w:rPr>
-      </w:pPr>
-      <w:r>
-        <w:rPr>
-          <w:rFonts w:ascii="Bell MT" w:hAnsi="Bell MT" w:cs="Courier New"/>
+          <w:rFonts w:ascii="Bookman Old Style" w:hAnsi="Bookman Old Style" w:cs="Courier New"/>
+          <w:b/>
+          <w:bCs/>
+          <w:sz w:val="24"/>
+          <w:szCs w:val="24"/>
+          <w:lang w:val="en-US"/>
+        </w:rPr>
+      </w:pPr>
+      <w:r>
+        <w:rPr>
+          <w:rFonts w:ascii="Bookman Old Style" w:hAnsi="Bookman Old Style" w:cs="Courier New"/>
+          <w:noProof/>
           <w:sz w:val="24"/>
           <w:szCs w:val="24"/>
           <w:lang w:val="en-US"/>
         </w:rPr>
         <w:drawing>
-          <wp:inline distT="0" distB="0" distL="0" distR="0" wp14:anchorId="6191849E" wp14:editId="74F051CD">
-            <wp:extent cx="2833264" cy="2317750"/>
-            <wp:effectExtent l="0" t="0" r="5715" b="6350"/>
-            <wp:docPr id="3" name="Picture 3"/>
+          <wp:inline distT="0" distB="0" distL="0" distR="0" wp14:anchorId="5C10C15F" wp14:editId="5351ED35">
+            <wp:extent cx="4406900" cy="2026601"/>
+            <wp:effectExtent l="0" t="0" r="0" b="0"/>
+            <wp:docPr id="1" name="Picture 1"/>
             <wp:cNvGraphicFramePr>
               <a:graphicFrameLocks xmlns:a="http://schemas.openxmlformats.org/drawingml/2006/main" noChangeAspect="1"/>
             </wp:cNvGraphicFramePr>
@@ -776,7 +1707,7 @@
                   <pic:spPr>
                     <a:xfrm>
                       <a:off x="0" y="0"/>
-                      <a:ext cx="2837090" cy="2320880"/>
+                      <a:ext cx="4426263" cy="2035505"/>
                     </a:xfrm>
                     <a:prstGeom prst="rect">
                       <a:avLst/>
@@ -791,37 +1722,38 @@
     </w:p>
     <w:p>
       <w:pPr>
+        <w:rPr>
+          <w:rFonts w:ascii="Bell MT" w:hAnsi="Bell MT"/>
+          <w:b/>
+          <w:bCs/>
+          <w:color w:val="FF0000"/>
+          <w:sz w:val="24"/>
+          <w:szCs w:val="24"/>
+        </w:rPr>
+      </w:pPr>
+    </w:p>
+    <w:p>
+      <w:pPr>
         <w:spacing w:line="256" w:lineRule="auto"/>
         <w:rPr>
           <w:rFonts w:ascii="Bell MT" w:hAnsi="Bell MT" w:cs="Courier New"/>
-          <w:sz w:val="24"/>
-          <w:szCs w:val="24"/>
-          <w:lang w:val="en-US"/>
-        </w:rPr>
-      </w:pPr>
-    </w:p>
-    <w:p>
-      <w:pPr>
-        <w:spacing w:line="256" w:lineRule="auto"/>
-        <w:rPr>
-          <w:rFonts w:ascii="Bell MT" w:hAnsi="Bell MT" w:cs="Courier New"/>
-          <w:b/>
-          <w:bCs/>
-          <w:sz w:val="24"/>
-          <w:szCs w:val="24"/>
-          <w:lang w:val="en-US"/>
-        </w:rPr>
-      </w:pPr>
-      <w:r>
-        <w:rPr>
-          <w:rFonts w:ascii="Bell MT" w:hAnsi="Bell MT" w:cs="Courier New"/>
-          <w:b/>
-          <w:bCs/>
-          <w:sz w:val="24"/>
-          <w:szCs w:val="24"/>
-          <w:lang w:val="en-US"/>
-        </w:rPr>
-        <w:t>Size_t</w:t>
+          <w:b/>
+          <w:bCs/>
+          <w:sz w:val="24"/>
+          <w:szCs w:val="24"/>
+          <w:lang w:val="en-US"/>
+        </w:rPr>
+      </w:pPr>
+      <w:r>
+        <w:rPr>
+          <w:rFonts w:ascii="Bell MT" w:hAnsi="Bell MT" w:cs="Courier New"/>
+          <w:b/>
+          <w:bCs/>
+          <w:sz w:val="24"/>
+          <w:szCs w:val="24"/>
+          <w:lang w:val="en-US"/>
+        </w:rPr>
+        <w:t>File descriptor</w:t>
       </w:r>
     </w:p>
     <w:p>
@@ -829,7 +1761,7 @@
         <w:pStyle w:val="ListParagraph"/>
         <w:numPr>
           <w:ilvl w:val="0"/>
-          <w:numId w:val="28"/>
+          <w:numId w:val="37"/>
         </w:numPr>
         <w:spacing w:line="256" w:lineRule="auto"/>
         <w:rPr>
@@ -846,7 +1778,7 @@
           <w:szCs w:val="24"/>
           <w:lang w:val="en-US"/>
         </w:rPr>
-        <w:t>The size_t type is used to represent the size of objects in memory. As examples, it is the type of the return value of the sizeof operator, and of the strlen function.</w:t>
+        <w:t>In simple words, when you open a file, the operating system creates an entry to represent that file and store the information about that opened file. So if there are 100 files opened in your OS then there will be 100 entries in OS (somewhere in kernel). These entries are represented by integers like (...100, 101, 102....). This entry number is the file descriptor. So it is just an integer number that uniquely represents an opened file in operating system. If your process opens 10 files then your Process table will have 10 entries for file descriptors.</w:t>
       </w:r>
     </w:p>
     <w:p>
@@ -854,584 +1786,7 @@
         <w:pStyle w:val="ListParagraph"/>
         <w:numPr>
           <w:ilvl w:val="0"/>
-          <w:numId w:val="28"/>
-        </w:numPr>
-        <w:spacing w:line="256" w:lineRule="auto"/>
-        <w:rPr>
-          <w:rFonts w:ascii="Bell MT" w:hAnsi="Bell MT" w:cs="Courier New"/>
-          <w:sz w:val="24"/>
-          <w:szCs w:val="24"/>
-          <w:lang w:val="en-US"/>
-        </w:rPr>
-      </w:pPr>
-      <w:r>
-        <w:rPr>
-          <w:rFonts w:ascii="Bell MT" w:hAnsi="Bell MT" w:cs="Courier New"/>
-          <w:sz w:val="24"/>
-          <w:szCs w:val="24"/>
-          <w:lang w:val="en-US"/>
-        </w:rPr>
-        <w:t xml:space="preserve"> This means that it is an unsigned integral type. Its specific size is platform-dependent; the size is chosen to be large enough to represent all sizes on that platform.</w:t>
-      </w:r>
-    </w:p>
-    <w:p>
-      <w:pPr>
-        <w:pStyle w:val="ListParagraph"/>
-        <w:spacing w:line="256" w:lineRule="auto"/>
-        <w:rPr>
-          <w:rFonts w:ascii="Bell MT" w:hAnsi="Bell MT" w:cs="Courier New"/>
-          <w:sz w:val="24"/>
-          <w:szCs w:val="24"/>
-          <w:lang w:val="en-US"/>
-        </w:rPr>
-      </w:pPr>
-    </w:p>
-    <w:p>
-      <w:pPr>
-        <w:spacing w:line="256" w:lineRule="auto"/>
-        <w:rPr>
-          <w:rFonts w:ascii="Bell MT" w:hAnsi="Bell MT" w:cs="Courier New"/>
-          <w:b/>
-          <w:bCs/>
-          <w:sz w:val="24"/>
-          <w:szCs w:val="24"/>
-          <w:lang w:val="en-US"/>
-        </w:rPr>
-      </w:pPr>
-      <w:r>
-        <w:rPr>
-          <w:rFonts w:ascii="Bell MT" w:hAnsi="Bell MT" w:cs="Courier New"/>
-          <w:b/>
-          <w:bCs/>
-          <w:sz w:val="24"/>
-          <w:szCs w:val="24"/>
-          <w:lang w:val="en-US"/>
-        </w:rPr>
-        <w:lastRenderedPageBreak/>
-        <w:t>OPEN()  and CLOSE() system call</w:t>
-      </w:r>
-    </w:p>
-    <w:p>
-      <w:pPr>
-        <w:pStyle w:val="ListParagraph"/>
-        <w:numPr>
-          <w:ilvl w:val="0"/>
-          <w:numId w:val="30"/>
-        </w:numPr>
-        <w:spacing w:line="256" w:lineRule="auto"/>
-        <w:rPr>
-          <w:rFonts w:ascii="Courier New" w:hAnsi="Courier New" w:cs="Courier New"/>
-          <w:b/>
-          <w:bCs/>
-          <w:sz w:val="24"/>
-          <w:szCs w:val="24"/>
-          <w:lang w:val="en-US"/>
-        </w:rPr>
-      </w:pPr>
-      <w:r>
-        <w:rPr>
-          <w:rFonts w:ascii="Courier New" w:hAnsi="Courier New" w:cs="Courier New"/>
-          <w:b/>
-          <w:bCs/>
-          <w:sz w:val="24"/>
-          <w:szCs w:val="24"/>
-          <w:lang w:val="en-US"/>
-        </w:rPr>
-        <w:t>#include &lt;fcntl.h&gt;</w:t>
-      </w:r>
-    </w:p>
-    <w:p>
-      <w:pPr>
-        <w:pStyle w:val="ListParagraph"/>
-        <w:spacing w:line="256" w:lineRule="auto"/>
-        <w:rPr>
-          <w:rFonts w:ascii="Courier New" w:hAnsi="Courier New" w:cs="Courier New"/>
-          <w:b/>
-          <w:bCs/>
-          <w:sz w:val="24"/>
-          <w:szCs w:val="24"/>
-          <w:lang w:val="en-US"/>
-        </w:rPr>
-      </w:pPr>
-      <w:r>
-        <w:rPr>
-          <w:rFonts w:ascii="Courier New" w:hAnsi="Courier New" w:cs="Courier New"/>
-          <w:b/>
-          <w:bCs/>
-          <w:sz w:val="24"/>
-          <w:szCs w:val="24"/>
-          <w:lang w:val="en-US"/>
-        </w:rPr>
-        <w:t xml:space="preserve">int close(int fd); </w:t>
-      </w:r>
-    </w:p>
-    <w:p>
-      <w:pPr>
-        <w:pStyle w:val="ListParagraph"/>
-        <w:numPr>
-          <w:ilvl w:val="0"/>
-          <w:numId w:val="30"/>
-        </w:numPr>
-        <w:spacing w:line="256" w:lineRule="auto"/>
-        <w:rPr>
-          <w:rFonts w:ascii="Bell MT" w:hAnsi="Bell MT" w:cs="Courier New"/>
-          <w:sz w:val="24"/>
-          <w:szCs w:val="24"/>
-          <w:lang w:val="en-US"/>
-        </w:rPr>
-      </w:pPr>
-      <w:r>
-        <w:rPr>
-          <w:rFonts w:ascii="Bell MT" w:hAnsi="Bell MT" w:cs="Courier New"/>
-          <w:sz w:val="24"/>
-          <w:szCs w:val="24"/>
-          <w:lang w:val="en-US"/>
-        </w:rPr>
-        <w:t>Parameter</w:t>
-      </w:r>
-    </w:p>
-    <w:p>
-      <w:pPr>
-        <w:pStyle w:val="ListParagraph"/>
-        <w:numPr>
-          <w:ilvl w:val="0"/>
-          <w:numId w:val="31"/>
-        </w:numPr>
-        <w:spacing w:line="256" w:lineRule="auto"/>
-        <w:rPr>
-          <w:rFonts w:ascii="Bell MT" w:hAnsi="Bell MT" w:cs="Courier New"/>
-          <w:sz w:val="24"/>
-          <w:szCs w:val="24"/>
-          <w:lang w:val="en-US"/>
-        </w:rPr>
-      </w:pPr>
-      <w:r>
-        <w:rPr>
-          <w:rFonts w:ascii="Bell MT" w:hAnsi="Bell MT" w:cs="Courier New"/>
-          <w:sz w:val="24"/>
-          <w:szCs w:val="24"/>
-          <w:lang w:val="en-US"/>
-        </w:rPr>
-        <w:t>fd :file descriptor</w:t>
-      </w:r>
-    </w:p>
-    <w:p>
-      <w:pPr>
-        <w:pStyle w:val="ListParagraph"/>
-        <w:numPr>
-          <w:ilvl w:val="0"/>
-          <w:numId w:val="30"/>
-        </w:numPr>
-        <w:spacing w:line="256" w:lineRule="auto"/>
-        <w:rPr>
-          <w:rFonts w:ascii="Bell MT" w:hAnsi="Bell MT" w:cs="Courier New"/>
-          <w:sz w:val="24"/>
-          <w:szCs w:val="24"/>
-          <w:lang w:val="en-US"/>
-        </w:rPr>
-      </w:pPr>
-      <w:r>
-        <w:rPr>
-          <w:rFonts w:ascii="Bell MT" w:hAnsi="Bell MT" w:cs="Courier New"/>
-          <w:sz w:val="24"/>
-          <w:szCs w:val="24"/>
-          <w:lang w:val="en-US"/>
-        </w:rPr>
-        <w:t>Return</w:t>
-      </w:r>
-    </w:p>
-    <w:p>
-      <w:pPr>
-        <w:pStyle w:val="ListParagraph"/>
-        <w:numPr>
-          <w:ilvl w:val="0"/>
-          <w:numId w:val="32"/>
-        </w:numPr>
-        <w:spacing w:line="256" w:lineRule="auto"/>
-        <w:rPr>
-          <w:rFonts w:ascii="Bell MT" w:hAnsi="Bell MT" w:cs="Courier New"/>
-          <w:sz w:val="24"/>
-          <w:szCs w:val="24"/>
-          <w:lang w:val="en-US"/>
-        </w:rPr>
-      </w:pPr>
-      <w:r>
-        <w:rPr>
-          <w:rFonts w:ascii="Bell MT" w:hAnsi="Bell MT" w:cs="Courier New"/>
-          <w:sz w:val="24"/>
-          <w:szCs w:val="24"/>
-          <w:lang w:val="en-US"/>
-        </w:rPr>
-        <w:t>0 on success.</w:t>
-      </w:r>
-    </w:p>
-    <w:p>
-      <w:pPr>
-        <w:pStyle w:val="ListParagraph"/>
-        <w:numPr>
-          <w:ilvl w:val="0"/>
-          <w:numId w:val="32"/>
-        </w:numPr>
-        <w:spacing w:line="256" w:lineRule="auto"/>
-        <w:rPr>
-          <w:rFonts w:ascii="Bell MT" w:hAnsi="Bell MT" w:cs="Courier New"/>
-          <w:b/>
-          <w:bCs/>
-          <w:sz w:val="24"/>
-          <w:szCs w:val="24"/>
-          <w:lang w:val="en-US"/>
-        </w:rPr>
-      </w:pPr>
-      <w:r>
-        <w:rPr>
-          <w:rFonts w:ascii="Bell MT" w:hAnsi="Bell MT" w:cs="Courier New"/>
-          <w:sz w:val="24"/>
-          <w:szCs w:val="24"/>
-          <w:lang w:val="en-US"/>
-        </w:rPr>
-        <w:t>-1 on error.</w:t>
-      </w:r>
-    </w:p>
-    <w:p>
-      <w:pPr>
-        <w:pStyle w:val="ListParagraph"/>
-        <w:numPr>
-          <w:ilvl w:val="0"/>
-          <w:numId w:val="33"/>
-        </w:numPr>
-        <w:spacing w:line="256" w:lineRule="auto"/>
-        <w:rPr>
-          <w:rFonts w:ascii="Bell MT" w:hAnsi="Bell MT" w:cs="Courier New"/>
-          <w:sz w:val="24"/>
-          <w:szCs w:val="24"/>
-          <w:lang w:val="en-US"/>
-        </w:rPr>
-      </w:pPr>
-      <w:r>
-        <w:rPr>
-          <w:rFonts w:ascii="Bell MT" w:hAnsi="Bell MT" w:cs="Courier New"/>
-          <w:sz w:val="24"/>
-          <w:szCs w:val="24"/>
-          <w:lang w:val="en-US"/>
-        </w:rPr>
-        <w:t>Destroy file table entry referenced by element fd of file descriptor table</w:t>
-      </w:r>
-    </w:p>
-    <w:p>
-      <w:pPr>
-        <w:pStyle w:val="ListParagraph"/>
-        <w:numPr>
-          <w:ilvl w:val="1"/>
-          <w:numId w:val="33"/>
-        </w:numPr>
-        <w:spacing w:line="256" w:lineRule="auto"/>
-        <w:rPr>
-          <w:rFonts w:ascii="Bell MT" w:hAnsi="Bell MT" w:cs="Courier New"/>
-          <w:sz w:val="24"/>
-          <w:szCs w:val="24"/>
-          <w:lang w:val="en-US"/>
-        </w:rPr>
-      </w:pPr>
-      <w:r>
-        <w:rPr>
-          <w:rFonts w:ascii="Bell MT" w:hAnsi="Bell MT" w:cs="Courier New"/>
-          <w:sz w:val="24"/>
-          <w:szCs w:val="24"/>
-          <w:lang w:val="en-US"/>
-        </w:rPr>
-        <w:t>As long as no other process is pointing to it!</w:t>
-      </w:r>
-    </w:p>
-    <w:p>
-      <w:pPr>
-        <w:pStyle w:val="ListParagraph"/>
-        <w:numPr>
-          <w:ilvl w:val="0"/>
-          <w:numId w:val="33"/>
-        </w:numPr>
-        <w:spacing w:line="256" w:lineRule="auto"/>
-        <w:rPr>
-          <w:rFonts w:ascii="Bell MT" w:hAnsi="Bell MT" w:cs="Courier New"/>
-          <w:sz w:val="24"/>
-          <w:szCs w:val="24"/>
-          <w:lang w:val="en-US"/>
-        </w:rPr>
-      </w:pPr>
-      <w:r>
-        <w:rPr>
-          <w:rFonts w:ascii="Bell MT" w:hAnsi="Bell MT" w:cs="Courier New"/>
-          <w:sz w:val="24"/>
-          <w:szCs w:val="24"/>
-          <w:lang w:val="en-US"/>
-        </w:rPr>
-        <w:t>Set element fd of file descriptor table to NULL</w:t>
-      </w:r>
-    </w:p>
-    <w:p>
-      <w:pPr>
-        <w:pStyle w:val="ListParagraph"/>
-        <w:numPr>
-          <w:ilvl w:val="0"/>
-          <w:numId w:val="33"/>
-        </w:numPr>
-        <w:spacing w:line="256" w:lineRule="auto"/>
-        <w:rPr>
-          <w:rFonts w:ascii="Courier New" w:hAnsi="Courier New" w:cs="Courier New"/>
-          <w:b/>
-          <w:bCs/>
-          <w:sz w:val="24"/>
-          <w:szCs w:val="24"/>
-          <w:lang w:val="en-US"/>
-        </w:rPr>
-      </w:pPr>
-      <w:r>
-        <w:rPr>
-          <w:rFonts w:ascii="Courier New" w:hAnsi="Courier New" w:cs="Courier New"/>
-          <w:b/>
-          <w:bCs/>
-          <w:sz w:val="24"/>
-          <w:szCs w:val="24"/>
-          <w:lang w:val="en-US"/>
-        </w:rPr>
-        <w:t>#include&lt;sys/types.h&gt;</w:t>
-      </w:r>
-    </w:p>
-    <w:p>
-      <w:pPr>
-        <w:pStyle w:val="ListParagraph"/>
-        <w:spacing w:line="256" w:lineRule="auto"/>
-        <w:ind w:left="644"/>
-        <w:rPr>
-          <w:rFonts w:ascii="Courier New" w:hAnsi="Courier New" w:cs="Courier New"/>
-          <w:b/>
-          <w:bCs/>
-          <w:sz w:val="24"/>
-          <w:szCs w:val="24"/>
-          <w:lang w:val="en-US"/>
-        </w:rPr>
-      </w:pPr>
-      <w:r>
-        <w:rPr>
-          <w:rFonts w:ascii="Courier New" w:hAnsi="Courier New" w:cs="Courier New"/>
-          <w:b/>
-          <w:bCs/>
-          <w:sz w:val="24"/>
-          <w:szCs w:val="24"/>
-          <w:lang w:val="en-US"/>
-        </w:rPr>
-        <w:t>#include&lt;sys/stat.h&gt;</w:t>
-      </w:r>
-    </w:p>
-    <w:p>
-      <w:pPr>
-        <w:pStyle w:val="ListParagraph"/>
-        <w:spacing w:line="256" w:lineRule="auto"/>
-        <w:ind w:left="644"/>
-        <w:rPr>
-          <w:rFonts w:ascii="Courier New" w:hAnsi="Courier New" w:cs="Courier New"/>
-          <w:b/>
-          <w:bCs/>
-          <w:sz w:val="24"/>
-          <w:szCs w:val="24"/>
-          <w:lang w:val="en-US"/>
-        </w:rPr>
-      </w:pPr>
-      <w:r>
-        <w:rPr>
-          <w:rFonts w:ascii="Courier New" w:hAnsi="Courier New" w:cs="Courier New"/>
-          <w:b/>
-          <w:bCs/>
-          <w:sz w:val="24"/>
-          <w:szCs w:val="24"/>
-          <w:lang w:val="en-US"/>
-        </w:rPr>
-        <w:t xml:space="preserve">#include &lt;fcntl.h&gt;  </w:t>
-      </w:r>
-    </w:p>
-    <w:p>
-      <w:pPr>
-        <w:pStyle w:val="ListParagraph"/>
-        <w:spacing w:line="256" w:lineRule="auto"/>
-        <w:ind w:left="644"/>
-        <w:rPr>
-          <w:rFonts w:ascii="Courier New" w:hAnsi="Courier New" w:cs="Courier New"/>
-          <w:b/>
-          <w:bCs/>
-          <w:sz w:val="24"/>
-          <w:szCs w:val="24"/>
-          <w:lang w:val="en-US"/>
-        </w:rPr>
-      </w:pPr>
-      <w:r>
-        <w:rPr>
-          <w:rFonts w:ascii="Courier New" w:hAnsi="Courier New" w:cs="Courier New"/>
-          <w:b/>
-          <w:bCs/>
-          <w:sz w:val="24"/>
-          <w:szCs w:val="24"/>
-          <w:lang w:val="en-US"/>
-        </w:rPr>
-        <w:t>int open (const char* Path, int flags [, int mode ]);</w:t>
-      </w:r>
-    </w:p>
-    <w:p>
-      <w:pPr>
-        <w:pStyle w:val="ListParagraph"/>
-        <w:numPr>
-          <w:ilvl w:val="0"/>
-          <w:numId w:val="33"/>
-        </w:numPr>
-        <w:spacing w:line="256" w:lineRule="auto"/>
-        <w:rPr>
-          <w:rFonts w:ascii="Courier New" w:hAnsi="Courier New" w:cs="Courier New"/>
-          <w:b/>
-          <w:bCs/>
-          <w:sz w:val="24"/>
-          <w:szCs w:val="24"/>
-          <w:lang w:val="en-US"/>
-        </w:rPr>
-      </w:pPr>
-      <w:r>
-        <w:rPr>
-          <w:rFonts w:ascii="Bell MT" w:hAnsi="Bell MT" w:cs="Courier New"/>
-          <w:sz w:val="24"/>
-          <w:szCs w:val="24"/>
-          <w:lang w:val="en-US"/>
-        </w:rPr>
-        <w:t>Parameters</w:t>
-      </w:r>
-    </w:p>
-    <w:p>
-      <w:pPr>
-        <w:pStyle w:val="ListParagraph"/>
-        <w:numPr>
-          <w:ilvl w:val="0"/>
-          <w:numId w:val="34"/>
-        </w:numPr>
-        <w:spacing w:line="256" w:lineRule="auto"/>
-        <w:rPr>
-          <w:rFonts w:ascii="Bell MT" w:hAnsi="Bell MT" w:cs="Courier New"/>
-          <w:sz w:val="24"/>
-          <w:szCs w:val="24"/>
-          <w:lang w:val="en-US"/>
-        </w:rPr>
-      </w:pPr>
-      <w:r>
-        <w:rPr>
-          <w:rFonts w:ascii="Bell MT" w:hAnsi="Bell MT" w:cs="Courier New"/>
-          <w:sz w:val="24"/>
-          <w:szCs w:val="24"/>
-          <w:lang w:val="en-US"/>
-        </w:rPr>
-        <w:t>Path : path to file which you want to use</w:t>
-      </w:r>
-    </w:p>
-    <w:p>
-      <w:pPr>
-        <w:pStyle w:val="ListParagraph"/>
-        <w:numPr>
-          <w:ilvl w:val="0"/>
-          <w:numId w:val="35"/>
-        </w:numPr>
-        <w:spacing w:line="256" w:lineRule="auto"/>
-        <w:rPr>
-          <w:rFonts w:ascii="Bell MT" w:hAnsi="Bell MT" w:cs="Courier New"/>
-          <w:sz w:val="24"/>
-          <w:szCs w:val="24"/>
-          <w:lang w:val="en-US"/>
-        </w:rPr>
-      </w:pPr>
-      <w:r>
-        <w:rPr>
-          <w:rFonts w:ascii="Bell MT" w:hAnsi="Bell MT" w:cs="Courier New"/>
-          <w:sz w:val="24"/>
-          <w:szCs w:val="24"/>
-          <w:lang w:val="en-US"/>
-        </w:rPr>
-        <w:t>use absolute path begin with “/”, when you are not work in same directory of file.</w:t>
-      </w:r>
-    </w:p>
-    <w:p>
-      <w:pPr>
-        <w:pStyle w:val="ListParagraph"/>
-        <w:numPr>
-          <w:ilvl w:val="0"/>
-          <w:numId w:val="35"/>
-        </w:numPr>
-        <w:spacing w:line="256" w:lineRule="auto"/>
-        <w:rPr>
-          <w:rFonts w:ascii="Bell MT" w:hAnsi="Bell MT" w:cs="Courier New"/>
-          <w:sz w:val="24"/>
-          <w:szCs w:val="24"/>
-          <w:lang w:val="en-US"/>
-        </w:rPr>
-      </w:pPr>
-      <w:r>
-        <w:rPr>
-          <w:rFonts w:ascii="Bell MT" w:hAnsi="Bell MT" w:cs="Courier New"/>
-          <w:sz w:val="24"/>
-          <w:szCs w:val="24"/>
-          <w:lang w:val="en-US"/>
-        </w:rPr>
-        <w:t>Use relative path which is only file name with extension, when you are work in same directory of file.</w:t>
-      </w:r>
-    </w:p>
-    <w:p>
-      <w:pPr>
-        <w:pStyle w:val="ListParagraph"/>
-        <w:numPr>
-          <w:ilvl w:val="0"/>
-          <w:numId w:val="34"/>
-        </w:numPr>
-        <w:spacing w:line="256" w:lineRule="auto"/>
-        <w:rPr>
-          <w:rFonts w:ascii="Bell MT" w:hAnsi="Bell MT" w:cs="Courier New"/>
-          <w:sz w:val="24"/>
-          <w:szCs w:val="24"/>
-          <w:lang w:val="en-US"/>
-        </w:rPr>
-      </w:pPr>
-      <w:r>
-        <w:rPr>
-          <w:rFonts w:ascii="Bell MT" w:hAnsi="Bell MT" w:cs="Courier New"/>
-          <w:sz w:val="24"/>
-          <w:szCs w:val="24"/>
-          <w:lang w:val="en-US"/>
-        </w:rPr>
-        <w:t>flags : How you like to use</w:t>
-      </w:r>
-    </w:p>
-    <w:p>
-      <w:pPr>
-        <w:pStyle w:val="ListParagraph"/>
-        <w:numPr>
-          <w:ilvl w:val="0"/>
-          <w:numId w:val="36"/>
-        </w:numPr>
-        <w:spacing w:line="256" w:lineRule="auto"/>
-        <w:rPr>
-          <w:rFonts w:ascii="Bell MT" w:hAnsi="Bell MT" w:cs="Courier New"/>
-          <w:sz w:val="24"/>
-          <w:szCs w:val="24"/>
-          <w:lang w:val="en-US"/>
-        </w:rPr>
-      </w:pPr>
-      <w:r>
-        <w:rPr>
-          <w:rFonts w:ascii="Bell MT" w:hAnsi="Bell MT" w:cs="Courier New"/>
-          <w:sz w:val="24"/>
-          <w:szCs w:val="24"/>
-          <w:lang w:val="en-US"/>
-        </w:rPr>
-        <w:t>O_RDONLY: read only, O_WRONLY: write only, O_RDWR: read and write, O_CREAT: create file if it doesn’t exist, O_EXCL: prevent creation if it already exists</w:t>
-      </w:r>
-    </w:p>
-    <w:p>
-      <w:pPr>
-        <w:pStyle w:val="ListParagraph"/>
-        <w:numPr>
-          <w:ilvl w:val="0"/>
-          <w:numId w:val="33"/>
+          <w:numId w:val="37"/>
         </w:numPr>
         <w:spacing w:line="256" w:lineRule="auto"/>
         <w:rPr>
@@ -1456,6 +1811,1073 @@
     </w:p>
     <w:p>
       <w:pPr>
+        <w:pStyle w:val="ListParagraph"/>
+        <w:numPr>
+          <w:ilvl w:val="0"/>
+          <w:numId w:val="37"/>
+        </w:numPr>
+        <w:spacing w:line="256" w:lineRule="auto"/>
+        <w:rPr>
+          <w:rFonts w:ascii="Bell MT" w:hAnsi="Bell MT" w:cs="Courier New"/>
+          <w:sz w:val="24"/>
+          <w:szCs w:val="24"/>
+          <w:lang w:val="en-US"/>
+        </w:rPr>
+      </w:pPr>
+      <w:hyperlink r:id="rId13" w:history="1">
+        <w:r>
+          <w:rPr>
+            <w:rStyle w:val="Hyperlink"/>
+            <w:rFonts w:ascii="Bell MT" w:hAnsi="Bell MT" w:cs="Courier New"/>
+            <w:sz w:val="24"/>
+            <w:szCs w:val="24"/>
+            <w:lang w:val="en-US"/>
+          </w:rPr>
+          <w:t>https://www.computerhope.com/jargon/f/file-descriptor.htm</w:t>
+        </w:r>
+      </w:hyperlink>
+    </w:p>
+    <w:p>
+      <w:pPr>
+        <w:pStyle w:val="ListParagraph"/>
+        <w:numPr>
+          <w:ilvl w:val="0"/>
+          <w:numId w:val="37"/>
+        </w:numPr>
+        <w:spacing w:after="0"/>
+        <w:jc w:val="both"/>
+        <w:rPr>
+          <w:rFonts w:ascii="Bell MT" w:hAnsi="Bell MT" w:cs="Courier New"/>
+        </w:rPr>
+      </w:pPr>
+      <w:hyperlink r:id="rId14" w:history="1">
+        <w:r>
+          <w:rPr>
+            <w:rStyle w:val="Hyperlink"/>
+            <w:rFonts w:ascii="Bell MT" w:hAnsi="Bell MT" w:cs="Courier New"/>
+          </w:rPr>
+          <w:t>https://users.cs.jmu.edu/bernstdh/web/common/lectures/summary_unix_file-descriptors.php</w:t>
+        </w:r>
+      </w:hyperlink>
+    </w:p>
+    <w:p>
+      <w:pPr>
+        <w:spacing w:line="256" w:lineRule="auto"/>
+        <w:rPr>
+          <w:rFonts w:ascii="Bell MT" w:hAnsi="Bell MT" w:cs="Courier New"/>
+          <w:sz w:val="24"/>
+          <w:szCs w:val="24"/>
+          <w:lang w:val="en-US"/>
+        </w:rPr>
+      </w:pPr>
+    </w:p>
+    <w:p>
+      <w:pPr>
+        <w:spacing w:line="256" w:lineRule="auto"/>
+        <w:rPr>
+          <w:rFonts w:ascii="Bell MT" w:hAnsi="Bell MT" w:cs="Courier New"/>
+          <w:sz w:val="24"/>
+          <w:szCs w:val="24"/>
+          <w:lang w:val="en-US"/>
+        </w:rPr>
+      </w:pPr>
+      <w:r>
+        <w:rPr>
+          <w:rFonts w:ascii="Bell MT" w:hAnsi="Bell MT" w:cs="Courier New"/>
+          <w:noProof/>
+          <w:sz w:val="24"/>
+          <w:szCs w:val="24"/>
+          <w:lang w:val="en-US"/>
+        </w:rPr>
+        <w:lastRenderedPageBreak/>
+        <w:drawing>
+          <wp:inline distT="0" distB="0" distL="0" distR="0" wp14:anchorId="719E591F" wp14:editId="7218A901">
+            <wp:extent cx="2305050" cy="2429782"/>
+            <wp:effectExtent l="0" t="0" r="0" b="8890"/>
+            <wp:docPr id="2" name="Picture 2"/>
+            <wp:cNvGraphicFramePr>
+              <a:graphicFrameLocks xmlns:a="http://schemas.openxmlformats.org/drawingml/2006/main" noChangeAspect="1"/>
+            </wp:cNvGraphicFramePr>
+            <a:graphic xmlns:a="http://schemas.openxmlformats.org/drawingml/2006/main">
+              <a:graphicData uri="http://schemas.openxmlformats.org/drawingml/2006/picture">
+                <pic:pic xmlns:pic="http://schemas.openxmlformats.org/drawingml/2006/picture">
+                  <pic:nvPicPr>
+                    <pic:cNvPr id="1" name=""/>
+                    <pic:cNvPicPr/>
+                  </pic:nvPicPr>
+                  <pic:blipFill>
+                    <a:blip r:embed="rId15"/>
+                    <a:stretch>
+                      <a:fillRect/>
+                    </a:stretch>
+                  </pic:blipFill>
+                  <pic:spPr>
+                    <a:xfrm>
+                      <a:off x="0" y="0"/>
+                      <a:ext cx="2335087" cy="2461445"/>
+                    </a:xfrm>
+                    <a:prstGeom prst="rect">
+                      <a:avLst/>
+                    </a:prstGeom>
+                  </pic:spPr>
+                </pic:pic>
+              </a:graphicData>
+            </a:graphic>
+          </wp:inline>
+        </w:drawing>
+      </w:r>
+    </w:p>
+    <w:p>
+      <w:pPr>
+        <w:spacing w:line="256" w:lineRule="auto"/>
+        <w:rPr>
+          <w:rFonts w:ascii="Bell MT" w:hAnsi="Bell MT" w:cs="Courier New"/>
+          <w:sz w:val="24"/>
+          <w:szCs w:val="24"/>
+          <w:lang w:val="en-US"/>
+        </w:rPr>
+      </w:pPr>
+      <w:r>
+        <w:rPr>
+          <w:rFonts w:ascii="Bell MT" w:hAnsi="Bell MT" w:cs="Courier New"/>
+          <w:noProof/>
+          <w:sz w:val="24"/>
+          <w:szCs w:val="24"/>
+          <w:lang w:val="en-US"/>
+        </w:rPr>
+        <w:drawing>
+          <wp:inline distT="0" distB="0" distL="0" distR="0" wp14:anchorId="138DAF51" wp14:editId="005A9373">
+            <wp:extent cx="6645910" cy="3241675"/>
+            <wp:effectExtent l="0" t="0" r="2540" b="0"/>
+            <wp:docPr id="4" name="Picture 4"/>
+            <wp:cNvGraphicFramePr>
+              <a:graphicFrameLocks xmlns:a="http://schemas.openxmlformats.org/drawingml/2006/main" noChangeAspect="1"/>
+            </wp:cNvGraphicFramePr>
+            <a:graphic xmlns:a="http://schemas.openxmlformats.org/drawingml/2006/main">
+              <a:graphicData uri="http://schemas.openxmlformats.org/drawingml/2006/picture">
+                <pic:pic xmlns:pic="http://schemas.openxmlformats.org/drawingml/2006/picture">
+                  <pic:nvPicPr>
+                    <pic:cNvPr id="1" name=""/>
+                    <pic:cNvPicPr/>
+                  </pic:nvPicPr>
+                  <pic:blipFill>
+                    <a:blip r:embed="rId16"/>
+                    <a:stretch>
+                      <a:fillRect/>
+                    </a:stretch>
+                  </pic:blipFill>
+                  <pic:spPr>
+                    <a:xfrm>
+                      <a:off x="0" y="0"/>
+                      <a:ext cx="6645910" cy="3241675"/>
+                    </a:xfrm>
+                    <a:prstGeom prst="rect">
+                      <a:avLst/>
+                    </a:prstGeom>
+                  </pic:spPr>
+                </pic:pic>
+              </a:graphicData>
+            </a:graphic>
+          </wp:inline>
+        </w:drawing>
+      </w:r>
+    </w:p>
+    <w:p>
+      <w:pPr>
+        <w:spacing w:line="256" w:lineRule="auto"/>
+        <w:rPr>
+          <w:rFonts w:ascii="Bell MT" w:hAnsi="Bell MT" w:cs="Courier New"/>
+          <w:b/>
+          <w:bCs/>
+          <w:sz w:val="24"/>
+          <w:szCs w:val="24"/>
+          <w:lang w:val="en-US"/>
+        </w:rPr>
+      </w:pPr>
+      <w:r>
+        <w:rPr>
+          <w:rFonts w:ascii="Bell MT" w:hAnsi="Bell MT" w:cs="Courier New"/>
+          <w:b/>
+          <w:bCs/>
+          <w:sz w:val="24"/>
+          <w:szCs w:val="24"/>
+          <w:lang w:val="en-US"/>
+        </w:rPr>
+        <w:t>Standard File Descriptors</w:t>
+      </w:r>
+    </w:p>
+    <w:p>
+      <w:pPr>
+        <w:pStyle w:val="ListParagraph"/>
+        <w:numPr>
+          <w:ilvl w:val="0"/>
+          <w:numId w:val="38"/>
+        </w:numPr>
+        <w:spacing w:line="256" w:lineRule="auto"/>
+        <w:rPr>
+          <w:rFonts w:ascii="Bell MT" w:hAnsi="Bell MT" w:cs="Courier New"/>
+          <w:sz w:val="24"/>
+          <w:szCs w:val="24"/>
+          <w:lang w:val="en-US"/>
+        </w:rPr>
+      </w:pPr>
+      <w:r>
+        <w:rPr>
+          <w:rFonts w:ascii="Bell MT" w:hAnsi="Bell MT" w:cs="Courier New"/>
+          <w:sz w:val="24"/>
+          <w:szCs w:val="24"/>
+          <w:lang w:val="en-US"/>
+        </w:rPr>
+        <w:t>When any process starts, then that process file descriptors table’s fd(file descriptor) 0, 1, 2 open automatically, (By default) each of these 3 fd references file table entry for a file named /dev/tty</w:t>
+      </w:r>
+    </w:p>
+    <w:p>
+      <w:pPr>
+        <w:pStyle w:val="ListParagraph"/>
+        <w:numPr>
+          <w:ilvl w:val="0"/>
+          <w:numId w:val="38"/>
+        </w:numPr>
+        <w:spacing w:line="256" w:lineRule="auto"/>
+        <w:rPr>
+          <w:rFonts w:ascii="Bell MT" w:hAnsi="Bell MT" w:cs="Courier New"/>
+          <w:sz w:val="24"/>
+          <w:szCs w:val="24"/>
+          <w:lang w:val="en-US"/>
+        </w:rPr>
+      </w:pPr>
+      <w:r>
+        <w:rPr>
+          <w:rFonts w:ascii="Bell MT" w:hAnsi="Bell MT" w:cs="Courier New"/>
+          <w:sz w:val="24"/>
+          <w:szCs w:val="24"/>
+          <w:lang w:val="en-US"/>
+        </w:rPr>
+        <w:t>/dev/tty: In-memory surrogate for the terminal</w:t>
+      </w:r>
+    </w:p>
+    <w:p>
+      <w:pPr>
+        <w:pStyle w:val="ListParagraph"/>
+        <w:numPr>
+          <w:ilvl w:val="0"/>
+          <w:numId w:val="38"/>
+        </w:numPr>
+        <w:spacing w:line="256" w:lineRule="auto"/>
+        <w:rPr>
+          <w:rFonts w:ascii="Bell MT" w:hAnsi="Bell MT" w:cs="Courier New"/>
+          <w:sz w:val="24"/>
+          <w:szCs w:val="24"/>
+          <w:lang w:val="en-US"/>
+        </w:rPr>
+      </w:pPr>
+      <w:r>
+        <w:rPr>
+          <w:rFonts w:ascii="Bell MT" w:hAnsi="Bell MT" w:cs="Courier New"/>
+          <w:sz w:val="24"/>
+          <w:szCs w:val="24"/>
+          <w:lang w:val="en-US"/>
+        </w:rPr>
+        <w:t>Terminal: Combination keyboard/video screen</w:t>
+      </w:r>
+    </w:p>
+    <w:p>
+      <w:pPr>
+        <w:pStyle w:val="ListParagraph"/>
+        <w:numPr>
+          <w:ilvl w:val="0"/>
+          <w:numId w:val="38"/>
+        </w:numPr>
+        <w:spacing w:line="256" w:lineRule="auto"/>
+        <w:rPr>
+          <w:rFonts w:ascii="Bell MT" w:hAnsi="Bell MT" w:cs="Courier New"/>
+          <w:sz w:val="24"/>
+          <w:szCs w:val="24"/>
+          <w:lang w:val="en-US"/>
+        </w:rPr>
+      </w:pPr>
+      <w:r>
+        <w:rPr>
+          <w:rFonts w:ascii="Bell MT" w:hAnsi="Bell MT" w:cs="Courier New"/>
+          <w:sz w:val="24"/>
+          <w:szCs w:val="24"/>
+          <w:lang w:val="en-US"/>
+        </w:rPr>
+        <w:t>Read from stdin =&gt; read from fd 0 : Whenever we write any character from keyboard, it read from stdin through fd 0 and save to file named /dev/tty.</w:t>
+      </w:r>
+    </w:p>
+    <w:p>
+      <w:pPr>
+        <w:pStyle w:val="ListParagraph"/>
+        <w:numPr>
+          <w:ilvl w:val="0"/>
+          <w:numId w:val="38"/>
+        </w:numPr>
+        <w:spacing w:line="256" w:lineRule="auto"/>
+        <w:rPr>
+          <w:rFonts w:ascii="Bell MT" w:hAnsi="Bell MT" w:cs="Courier New"/>
+          <w:sz w:val="24"/>
+          <w:szCs w:val="24"/>
+          <w:lang w:val="en-US"/>
+        </w:rPr>
+      </w:pPr>
+      <w:r>
+        <w:rPr>
+          <w:rFonts w:ascii="Bell MT" w:hAnsi="Bell MT" w:cs="Courier New"/>
+          <w:sz w:val="24"/>
+          <w:szCs w:val="24"/>
+          <w:lang w:val="en-US"/>
+        </w:rPr>
+        <w:t>Write to stdout =&gt; write to fd 1 : Whenever we see any output to the video screen, it’s from the file named /dev/tty and written to stdout in screen through fd 1.</w:t>
+      </w:r>
+    </w:p>
+    <w:p>
+      <w:pPr>
+        <w:pStyle w:val="ListParagraph"/>
+        <w:numPr>
+          <w:ilvl w:val="0"/>
+          <w:numId w:val="38"/>
+        </w:numPr>
+        <w:spacing w:line="256" w:lineRule="auto"/>
+        <w:rPr>
+          <w:rFonts w:ascii="Bell MT" w:hAnsi="Bell MT" w:cs="Courier New"/>
+          <w:sz w:val="24"/>
+          <w:szCs w:val="24"/>
+          <w:lang w:val="en-US"/>
+        </w:rPr>
+      </w:pPr>
+      <w:r>
+        <w:rPr>
+          <w:rFonts w:ascii="Bell MT" w:hAnsi="Bell MT" w:cs="Courier New"/>
+          <w:sz w:val="24"/>
+          <w:szCs w:val="24"/>
+          <w:lang w:val="en-US"/>
+        </w:rPr>
+        <w:t>Write to stderr =&gt; write to fd 2 : We see any error to the video screen, it is also from that file write to stderr in screen through fd 2.</w:t>
+      </w:r>
+    </w:p>
+    <w:p>
+      <w:pPr>
+        <w:spacing w:line="256" w:lineRule="auto"/>
+        <w:rPr>
+          <w:rFonts w:ascii="Bell MT" w:hAnsi="Bell MT" w:cs="Courier New"/>
+          <w:sz w:val="24"/>
+          <w:szCs w:val="24"/>
+          <w:lang w:val="en-US"/>
+        </w:rPr>
+      </w:pPr>
+      <w:r>
+        <w:rPr>
+          <w:rFonts w:ascii="Bell MT" w:hAnsi="Bell MT" w:cs="Courier New"/>
+          <w:noProof/>
+          <w:sz w:val="24"/>
+          <w:szCs w:val="24"/>
+          <w:lang w:val="en-US"/>
+        </w:rPr>
+        <w:lastRenderedPageBreak/>
+        <w:drawing>
+          <wp:inline distT="0" distB="0" distL="0" distR="0" wp14:anchorId="6191849E" wp14:editId="74F051CD">
+            <wp:extent cx="2833264" cy="2317750"/>
+            <wp:effectExtent l="0" t="0" r="5715" b="6350"/>
+            <wp:docPr id="3" name="Picture 3"/>
+            <wp:cNvGraphicFramePr>
+              <a:graphicFrameLocks xmlns:a="http://schemas.openxmlformats.org/drawingml/2006/main" noChangeAspect="1"/>
+            </wp:cNvGraphicFramePr>
+            <a:graphic xmlns:a="http://schemas.openxmlformats.org/drawingml/2006/main">
+              <a:graphicData uri="http://schemas.openxmlformats.org/drawingml/2006/picture">
+                <pic:pic xmlns:pic="http://schemas.openxmlformats.org/drawingml/2006/picture">
+                  <pic:nvPicPr>
+                    <pic:cNvPr id="1" name=""/>
+                    <pic:cNvPicPr/>
+                  </pic:nvPicPr>
+                  <pic:blipFill>
+                    <a:blip r:embed="rId17"/>
+                    <a:stretch>
+                      <a:fillRect/>
+                    </a:stretch>
+                  </pic:blipFill>
+                  <pic:spPr>
+                    <a:xfrm>
+                      <a:off x="0" y="0"/>
+                      <a:ext cx="2837090" cy="2320880"/>
+                    </a:xfrm>
+                    <a:prstGeom prst="rect">
+                      <a:avLst/>
+                    </a:prstGeom>
+                  </pic:spPr>
+                </pic:pic>
+              </a:graphicData>
+            </a:graphic>
+          </wp:inline>
+        </w:drawing>
+      </w:r>
+    </w:p>
+    <w:p>
+      <w:pPr>
+        <w:spacing w:line="256" w:lineRule="auto"/>
+        <w:rPr>
+          <w:rFonts w:ascii="Bell MT" w:hAnsi="Bell MT" w:cs="Courier New"/>
+          <w:sz w:val="24"/>
+          <w:szCs w:val="24"/>
+          <w:lang w:val="en-US"/>
+        </w:rPr>
+      </w:pPr>
+    </w:p>
+    <w:p>
+      <w:pPr>
+        <w:spacing w:line="256" w:lineRule="auto"/>
+        <w:rPr>
+          <w:rFonts w:ascii="Bell MT" w:hAnsi="Bell MT" w:cs="Courier New"/>
+          <w:b/>
+          <w:bCs/>
+          <w:sz w:val="24"/>
+          <w:szCs w:val="24"/>
+          <w:lang w:val="en-US"/>
+        </w:rPr>
+      </w:pPr>
+      <w:r>
+        <w:rPr>
+          <w:rFonts w:ascii="Bell MT" w:hAnsi="Bell MT" w:cs="Courier New"/>
+          <w:b/>
+          <w:bCs/>
+          <w:sz w:val="24"/>
+          <w:szCs w:val="24"/>
+          <w:lang w:val="en-US"/>
+        </w:rPr>
+        <w:t>Size_t</w:t>
+      </w:r>
+    </w:p>
+    <w:p>
+      <w:pPr>
+        <w:pStyle w:val="ListParagraph"/>
+        <w:numPr>
+          <w:ilvl w:val="0"/>
+          <w:numId w:val="28"/>
+        </w:numPr>
+        <w:spacing w:line="256" w:lineRule="auto"/>
+        <w:rPr>
+          <w:rFonts w:ascii="Bell MT" w:hAnsi="Bell MT" w:cs="Courier New"/>
+          <w:sz w:val="24"/>
+          <w:szCs w:val="24"/>
+          <w:lang w:val="en-US"/>
+        </w:rPr>
+      </w:pPr>
+      <w:r>
+        <w:rPr>
+          <w:rFonts w:ascii="Bell MT" w:hAnsi="Bell MT" w:cs="Courier New"/>
+          <w:sz w:val="24"/>
+          <w:szCs w:val="24"/>
+          <w:lang w:val="en-US"/>
+        </w:rPr>
+        <w:t>The size_t type is used to represent the size of objects in memory. As examples, it is the type of the return value of the sizeof operator, and of the strlen function.</w:t>
+      </w:r>
+    </w:p>
+    <w:p>
+      <w:pPr>
+        <w:pStyle w:val="ListParagraph"/>
+        <w:numPr>
+          <w:ilvl w:val="0"/>
+          <w:numId w:val="28"/>
+        </w:numPr>
+        <w:spacing w:line="256" w:lineRule="auto"/>
+        <w:rPr>
+          <w:rFonts w:ascii="Bell MT" w:hAnsi="Bell MT" w:cs="Courier New"/>
+          <w:sz w:val="24"/>
+          <w:szCs w:val="24"/>
+          <w:lang w:val="en-US"/>
+        </w:rPr>
+      </w:pPr>
+      <w:r>
+        <w:rPr>
+          <w:rFonts w:ascii="Bell MT" w:hAnsi="Bell MT" w:cs="Courier New"/>
+          <w:sz w:val="24"/>
+          <w:szCs w:val="24"/>
+          <w:lang w:val="en-US"/>
+        </w:rPr>
+        <w:t xml:space="preserve"> This means that it is an unsigned integral type. Its specific size is platform-dependent; the size is chosen to be large enough to represent all sizes on that platform.</w:t>
+      </w:r>
+    </w:p>
+    <w:p>
+      <w:pPr>
+        <w:pStyle w:val="ListParagraph"/>
+        <w:spacing w:line="256" w:lineRule="auto"/>
+        <w:rPr>
+          <w:rFonts w:ascii="Bell MT" w:hAnsi="Bell MT" w:cs="Courier New"/>
+          <w:sz w:val="24"/>
+          <w:szCs w:val="24"/>
+          <w:lang w:val="en-US"/>
+        </w:rPr>
+      </w:pPr>
+    </w:p>
+    <w:p>
+      <w:pPr>
+        <w:spacing w:line="256" w:lineRule="auto"/>
+        <w:rPr>
+          <w:rFonts w:ascii="Bell MT" w:hAnsi="Bell MT" w:cs="Courier New"/>
+          <w:b/>
+          <w:bCs/>
+          <w:sz w:val="24"/>
+          <w:szCs w:val="24"/>
+          <w:lang w:val="en-US"/>
+        </w:rPr>
+      </w:pPr>
+      <w:r>
+        <w:rPr>
+          <w:rFonts w:ascii="Bell MT" w:hAnsi="Bell MT" w:cs="Courier New"/>
+          <w:b/>
+          <w:bCs/>
+          <w:sz w:val="24"/>
+          <w:szCs w:val="24"/>
+          <w:lang w:val="en-US"/>
+        </w:rPr>
+        <w:t>OPEN()  and CLOSE() system call</w:t>
+      </w:r>
+    </w:p>
+    <w:p>
+      <w:pPr>
+        <w:pStyle w:val="ListParagraph"/>
+        <w:numPr>
+          <w:ilvl w:val="0"/>
+          <w:numId w:val="30"/>
+        </w:numPr>
+        <w:spacing w:line="256" w:lineRule="auto"/>
+        <w:rPr>
+          <w:rFonts w:ascii="Courier New" w:hAnsi="Courier New" w:cs="Courier New"/>
+          <w:b/>
+          <w:bCs/>
+          <w:sz w:val="24"/>
+          <w:szCs w:val="24"/>
+          <w:lang w:val="en-US"/>
+        </w:rPr>
+      </w:pPr>
+      <w:r>
+        <w:rPr>
+          <w:rFonts w:ascii="Courier New" w:hAnsi="Courier New" w:cs="Courier New"/>
+          <w:b/>
+          <w:bCs/>
+          <w:sz w:val="24"/>
+          <w:szCs w:val="24"/>
+          <w:lang w:val="en-US"/>
+        </w:rPr>
+        <w:t>#include &lt;fcntl.h&gt;</w:t>
+      </w:r>
+    </w:p>
+    <w:p>
+      <w:pPr>
+        <w:pStyle w:val="ListParagraph"/>
+        <w:spacing w:line="256" w:lineRule="auto"/>
+        <w:rPr>
+          <w:rFonts w:ascii="Courier New" w:hAnsi="Courier New" w:cs="Courier New"/>
+          <w:b/>
+          <w:bCs/>
+          <w:sz w:val="24"/>
+          <w:szCs w:val="24"/>
+          <w:lang w:val="en-US"/>
+        </w:rPr>
+      </w:pPr>
+      <w:r>
+        <w:rPr>
+          <w:rFonts w:ascii="Courier New" w:hAnsi="Courier New" w:cs="Courier New"/>
+          <w:b/>
+          <w:bCs/>
+          <w:sz w:val="24"/>
+          <w:szCs w:val="24"/>
+          <w:lang w:val="en-US"/>
+        </w:rPr>
+        <w:t xml:space="preserve">int close(int fd); </w:t>
+      </w:r>
+    </w:p>
+    <w:p>
+      <w:pPr>
+        <w:pStyle w:val="ListParagraph"/>
+        <w:numPr>
+          <w:ilvl w:val="0"/>
+          <w:numId w:val="30"/>
+        </w:numPr>
+        <w:spacing w:line="256" w:lineRule="auto"/>
+        <w:rPr>
+          <w:rFonts w:ascii="Bell MT" w:hAnsi="Bell MT" w:cs="Courier New"/>
+          <w:sz w:val="24"/>
+          <w:szCs w:val="24"/>
+          <w:lang w:val="en-US"/>
+        </w:rPr>
+      </w:pPr>
+      <w:r>
+        <w:rPr>
+          <w:rFonts w:ascii="Bell MT" w:hAnsi="Bell MT" w:cs="Courier New"/>
+          <w:sz w:val="24"/>
+          <w:szCs w:val="24"/>
+          <w:lang w:val="en-US"/>
+        </w:rPr>
+        <w:t>Parameter</w:t>
+      </w:r>
+    </w:p>
+    <w:p>
+      <w:pPr>
+        <w:pStyle w:val="ListParagraph"/>
+        <w:numPr>
+          <w:ilvl w:val="0"/>
+          <w:numId w:val="31"/>
+        </w:numPr>
+        <w:spacing w:line="256" w:lineRule="auto"/>
+        <w:rPr>
+          <w:rFonts w:ascii="Bell MT" w:hAnsi="Bell MT" w:cs="Courier New"/>
+          <w:sz w:val="24"/>
+          <w:szCs w:val="24"/>
+          <w:lang w:val="en-US"/>
+        </w:rPr>
+      </w:pPr>
+      <w:r>
+        <w:rPr>
+          <w:rFonts w:ascii="Bell MT" w:hAnsi="Bell MT" w:cs="Courier New"/>
+          <w:sz w:val="24"/>
+          <w:szCs w:val="24"/>
+          <w:lang w:val="en-US"/>
+        </w:rPr>
+        <w:t>fd :file descriptor</w:t>
+      </w:r>
+    </w:p>
+    <w:p>
+      <w:pPr>
+        <w:pStyle w:val="ListParagraph"/>
+        <w:numPr>
+          <w:ilvl w:val="0"/>
+          <w:numId w:val="30"/>
+        </w:numPr>
+        <w:spacing w:line="256" w:lineRule="auto"/>
+        <w:rPr>
+          <w:rFonts w:ascii="Bell MT" w:hAnsi="Bell MT" w:cs="Courier New"/>
+          <w:sz w:val="24"/>
+          <w:szCs w:val="24"/>
+          <w:lang w:val="en-US"/>
+        </w:rPr>
+      </w:pPr>
+      <w:r>
+        <w:rPr>
+          <w:rFonts w:ascii="Bell MT" w:hAnsi="Bell MT" w:cs="Courier New"/>
+          <w:sz w:val="24"/>
+          <w:szCs w:val="24"/>
+          <w:lang w:val="en-US"/>
+        </w:rPr>
+        <w:t>Return</w:t>
+      </w:r>
+    </w:p>
+    <w:p>
+      <w:pPr>
+        <w:pStyle w:val="ListParagraph"/>
+        <w:numPr>
+          <w:ilvl w:val="0"/>
+          <w:numId w:val="32"/>
+        </w:numPr>
+        <w:spacing w:line="256" w:lineRule="auto"/>
+        <w:rPr>
+          <w:rFonts w:ascii="Bell MT" w:hAnsi="Bell MT" w:cs="Courier New"/>
+          <w:sz w:val="24"/>
+          <w:szCs w:val="24"/>
+          <w:lang w:val="en-US"/>
+        </w:rPr>
+      </w:pPr>
+      <w:r>
+        <w:rPr>
+          <w:rFonts w:ascii="Bell MT" w:hAnsi="Bell MT" w:cs="Courier New"/>
+          <w:sz w:val="24"/>
+          <w:szCs w:val="24"/>
+          <w:lang w:val="en-US"/>
+        </w:rPr>
+        <w:t>0 on success.</w:t>
+      </w:r>
+    </w:p>
+    <w:p>
+      <w:pPr>
+        <w:pStyle w:val="ListParagraph"/>
+        <w:numPr>
+          <w:ilvl w:val="0"/>
+          <w:numId w:val="32"/>
+        </w:numPr>
+        <w:spacing w:line="256" w:lineRule="auto"/>
+        <w:rPr>
+          <w:rFonts w:ascii="Bell MT" w:hAnsi="Bell MT" w:cs="Courier New"/>
+          <w:b/>
+          <w:bCs/>
+          <w:sz w:val="24"/>
+          <w:szCs w:val="24"/>
+          <w:lang w:val="en-US"/>
+        </w:rPr>
+      </w:pPr>
+      <w:r>
+        <w:rPr>
+          <w:rFonts w:ascii="Bell MT" w:hAnsi="Bell MT" w:cs="Courier New"/>
+          <w:sz w:val="24"/>
+          <w:szCs w:val="24"/>
+          <w:lang w:val="en-US"/>
+        </w:rPr>
+        <w:t>-1 on error.</w:t>
+      </w:r>
+    </w:p>
+    <w:p>
+      <w:pPr>
+        <w:pStyle w:val="ListParagraph"/>
+        <w:numPr>
+          <w:ilvl w:val="0"/>
+          <w:numId w:val="33"/>
+        </w:numPr>
+        <w:spacing w:line="256" w:lineRule="auto"/>
+        <w:rPr>
+          <w:rFonts w:ascii="Bell MT" w:hAnsi="Bell MT" w:cs="Courier New"/>
+          <w:sz w:val="24"/>
+          <w:szCs w:val="24"/>
+          <w:lang w:val="en-US"/>
+        </w:rPr>
+      </w:pPr>
+      <w:r>
+        <w:rPr>
+          <w:rFonts w:ascii="Bell MT" w:hAnsi="Bell MT" w:cs="Courier New"/>
+          <w:sz w:val="24"/>
+          <w:szCs w:val="24"/>
+          <w:lang w:val="en-US"/>
+        </w:rPr>
+        <w:t>Destroy file table entry referenced by element fd of file descriptor table</w:t>
+      </w:r>
+    </w:p>
+    <w:p>
+      <w:pPr>
+        <w:pStyle w:val="ListParagraph"/>
+        <w:numPr>
+          <w:ilvl w:val="1"/>
+          <w:numId w:val="33"/>
+        </w:numPr>
+        <w:spacing w:line="256" w:lineRule="auto"/>
+        <w:rPr>
+          <w:rFonts w:ascii="Bell MT" w:hAnsi="Bell MT" w:cs="Courier New"/>
+          <w:sz w:val="24"/>
+          <w:szCs w:val="24"/>
+          <w:lang w:val="en-US"/>
+        </w:rPr>
+      </w:pPr>
+      <w:r>
+        <w:rPr>
+          <w:rFonts w:ascii="Bell MT" w:hAnsi="Bell MT" w:cs="Courier New"/>
+          <w:sz w:val="24"/>
+          <w:szCs w:val="24"/>
+          <w:lang w:val="en-US"/>
+        </w:rPr>
+        <w:t>As long as no other process is pointing to it!</w:t>
+      </w:r>
+    </w:p>
+    <w:p>
+      <w:pPr>
+        <w:pStyle w:val="ListParagraph"/>
+        <w:numPr>
+          <w:ilvl w:val="0"/>
+          <w:numId w:val="33"/>
+        </w:numPr>
+        <w:spacing w:line="256" w:lineRule="auto"/>
+        <w:rPr>
+          <w:rFonts w:ascii="Bell MT" w:hAnsi="Bell MT" w:cs="Courier New"/>
+          <w:sz w:val="24"/>
+          <w:szCs w:val="24"/>
+          <w:lang w:val="en-US"/>
+        </w:rPr>
+      </w:pPr>
+      <w:r>
+        <w:rPr>
+          <w:rFonts w:ascii="Bell MT" w:hAnsi="Bell MT" w:cs="Courier New"/>
+          <w:sz w:val="24"/>
+          <w:szCs w:val="24"/>
+          <w:lang w:val="en-US"/>
+        </w:rPr>
+        <w:t>Set element fd of file descriptor table to NULL</w:t>
+      </w:r>
+    </w:p>
+    <w:p>
+      <w:pPr>
+        <w:pStyle w:val="ListParagraph"/>
+        <w:numPr>
+          <w:ilvl w:val="0"/>
+          <w:numId w:val="33"/>
+        </w:numPr>
+        <w:spacing w:line="256" w:lineRule="auto"/>
+        <w:rPr>
+          <w:rFonts w:ascii="Courier New" w:hAnsi="Courier New" w:cs="Courier New"/>
+          <w:b/>
+          <w:bCs/>
+          <w:sz w:val="24"/>
+          <w:szCs w:val="24"/>
+          <w:lang w:val="en-US"/>
+        </w:rPr>
+      </w:pPr>
+      <w:r>
+        <w:rPr>
+          <w:rFonts w:ascii="Courier New" w:hAnsi="Courier New" w:cs="Courier New"/>
+          <w:b/>
+          <w:bCs/>
+          <w:sz w:val="24"/>
+          <w:szCs w:val="24"/>
+          <w:lang w:val="en-US"/>
+        </w:rPr>
+        <w:t>#include&lt;sys/types.h&gt;</w:t>
+      </w:r>
+    </w:p>
+    <w:p>
+      <w:pPr>
+        <w:pStyle w:val="ListParagraph"/>
+        <w:spacing w:line="256" w:lineRule="auto"/>
+        <w:ind w:left="644"/>
+        <w:rPr>
+          <w:rFonts w:ascii="Courier New" w:hAnsi="Courier New" w:cs="Courier New"/>
+          <w:b/>
+          <w:bCs/>
+          <w:sz w:val="24"/>
+          <w:szCs w:val="24"/>
+          <w:lang w:val="en-US"/>
+        </w:rPr>
+      </w:pPr>
+      <w:r>
+        <w:rPr>
+          <w:rFonts w:ascii="Courier New" w:hAnsi="Courier New" w:cs="Courier New"/>
+          <w:b/>
+          <w:bCs/>
+          <w:sz w:val="24"/>
+          <w:szCs w:val="24"/>
+          <w:lang w:val="en-US"/>
+        </w:rPr>
+        <w:t>#include&lt;sys/stat.h&gt;</w:t>
+      </w:r>
+    </w:p>
+    <w:p>
+      <w:pPr>
+        <w:pStyle w:val="ListParagraph"/>
+        <w:spacing w:line="256" w:lineRule="auto"/>
+        <w:ind w:left="644"/>
+        <w:rPr>
+          <w:rFonts w:ascii="Courier New" w:hAnsi="Courier New" w:cs="Courier New"/>
+          <w:b/>
+          <w:bCs/>
+          <w:sz w:val="24"/>
+          <w:szCs w:val="24"/>
+          <w:lang w:val="en-US"/>
+        </w:rPr>
+      </w:pPr>
+      <w:r>
+        <w:rPr>
+          <w:rFonts w:ascii="Courier New" w:hAnsi="Courier New" w:cs="Courier New"/>
+          <w:b/>
+          <w:bCs/>
+          <w:sz w:val="24"/>
+          <w:szCs w:val="24"/>
+          <w:lang w:val="en-US"/>
+        </w:rPr>
+        <w:t xml:space="preserve">#include &lt;fcntl.h&gt;  </w:t>
+      </w:r>
+    </w:p>
+    <w:p>
+      <w:pPr>
+        <w:pStyle w:val="ListParagraph"/>
+        <w:spacing w:line="256" w:lineRule="auto"/>
+        <w:ind w:left="644"/>
+        <w:rPr>
+          <w:rFonts w:ascii="Courier New" w:hAnsi="Courier New" w:cs="Courier New"/>
+          <w:b/>
+          <w:bCs/>
+          <w:sz w:val="24"/>
+          <w:szCs w:val="24"/>
+          <w:lang w:val="en-US"/>
+        </w:rPr>
+      </w:pPr>
+      <w:r>
+        <w:rPr>
+          <w:rFonts w:ascii="Courier New" w:hAnsi="Courier New" w:cs="Courier New"/>
+          <w:b/>
+          <w:bCs/>
+          <w:sz w:val="24"/>
+          <w:szCs w:val="24"/>
+          <w:lang w:val="en-US"/>
+        </w:rPr>
+        <w:t>int open (const char* Path, int flags [, int mode ]);</w:t>
+      </w:r>
+    </w:p>
+    <w:p>
+      <w:pPr>
+        <w:pStyle w:val="ListParagraph"/>
+        <w:numPr>
+          <w:ilvl w:val="0"/>
+          <w:numId w:val="33"/>
+        </w:numPr>
+        <w:spacing w:line="256" w:lineRule="auto"/>
+        <w:rPr>
+          <w:rFonts w:ascii="Courier New" w:hAnsi="Courier New" w:cs="Courier New"/>
+          <w:b/>
+          <w:bCs/>
+          <w:sz w:val="24"/>
+          <w:szCs w:val="24"/>
+          <w:lang w:val="en-US"/>
+        </w:rPr>
+      </w:pPr>
+      <w:r>
+        <w:rPr>
+          <w:rFonts w:ascii="Bell MT" w:hAnsi="Bell MT" w:cs="Courier New"/>
+          <w:sz w:val="24"/>
+          <w:szCs w:val="24"/>
+          <w:lang w:val="en-US"/>
+        </w:rPr>
+        <w:t>Parameters</w:t>
+      </w:r>
+    </w:p>
+    <w:p>
+      <w:pPr>
+        <w:pStyle w:val="ListParagraph"/>
+        <w:numPr>
+          <w:ilvl w:val="0"/>
+          <w:numId w:val="34"/>
+        </w:numPr>
+        <w:spacing w:line="256" w:lineRule="auto"/>
+        <w:rPr>
+          <w:rFonts w:ascii="Bell MT" w:hAnsi="Bell MT" w:cs="Courier New"/>
+          <w:sz w:val="24"/>
+          <w:szCs w:val="24"/>
+          <w:lang w:val="en-US"/>
+        </w:rPr>
+      </w:pPr>
+      <w:r>
+        <w:rPr>
+          <w:rFonts w:ascii="Bell MT" w:hAnsi="Bell MT" w:cs="Courier New"/>
+          <w:sz w:val="24"/>
+          <w:szCs w:val="24"/>
+          <w:lang w:val="en-US"/>
+        </w:rPr>
+        <w:t>Path : path to file which you want to use</w:t>
+      </w:r>
+    </w:p>
+    <w:p>
+      <w:pPr>
+        <w:pStyle w:val="ListParagraph"/>
+        <w:numPr>
+          <w:ilvl w:val="0"/>
+          <w:numId w:val="35"/>
+        </w:numPr>
+        <w:spacing w:line="256" w:lineRule="auto"/>
+        <w:rPr>
+          <w:rFonts w:ascii="Bell MT" w:hAnsi="Bell MT" w:cs="Courier New"/>
+          <w:sz w:val="24"/>
+          <w:szCs w:val="24"/>
+          <w:lang w:val="en-US"/>
+        </w:rPr>
+      </w:pPr>
+      <w:r>
+        <w:rPr>
+          <w:rFonts w:ascii="Bell MT" w:hAnsi="Bell MT" w:cs="Courier New"/>
+          <w:sz w:val="24"/>
+          <w:szCs w:val="24"/>
+          <w:lang w:val="en-US"/>
+        </w:rPr>
+        <w:t>use absolute path begin with “/”, when you are not work in same directory of file.</w:t>
+      </w:r>
+    </w:p>
+    <w:p>
+      <w:pPr>
+        <w:pStyle w:val="ListParagraph"/>
+        <w:numPr>
+          <w:ilvl w:val="0"/>
+          <w:numId w:val="35"/>
+        </w:numPr>
+        <w:spacing w:line="256" w:lineRule="auto"/>
+        <w:rPr>
+          <w:rFonts w:ascii="Bell MT" w:hAnsi="Bell MT" w:cs="Courier New"/>
+          <w:sz w:val="24"/>
+          <w:szCs w:val="24"/>
+          <w:lang w:val="en-US"/>
+        </w:rPr>
+      </w:pPr>
+      <w:r>
+        <w:rPr>
+          <w:rFonts w:ascii="Bell MT" w:hAnsi="Bell MT" w:cs="Courier New"/>
+          <w:sz w:val="24"/>
+          <w:szCs w:val="24"/>
+          <w:lang w:val="en-US"/>
+        </w:rPr>
+        <w:t>Use relative path which is only file name with extension, when you are work in same directory of file.</w:t>
+      </w:r>
+    </w:p>
+    <w:p>
+      <w:pPr>
+        <w:pStyle w:val="ListParagraph"/>
+        <w:numPr>
+          <w:ilvl w:val="0"/>
+          <w:numId w:val="34"/>
+        </w:numPr>
+        <w:spacing w:line="256" w:lineRule="auto"/>
+        <w:rPr>
+          <w:rFonts w:ascii="Bell MT" w:hAnsi="Bell MT" w:cs="Courier New"/>
+          <w:sz w:val="24"/>
+          <w:szCs w:val="24"/>
+          <w:lang w:val="en-US"/>
+        </w:rPr>
+      </w:pPr>
+      <w:r>
+        <w:rPr>
+          <w:rFonts w:ascii="Bell MT" w:hAnsi="Bell MT" w:cs="Courier New"/>
+          <w:sz w:val="24"/>
+          <w:szCs w:val="24"/>
+          <w:lang w:val="en-US"/>
+        </w:rPr>
+        <w:t>flags : How you like to use</w:t>
+      </w:r>
+    </w:p>
+    <w:p>
+      <w:pPr>
+        <w:pStyle w:val="ListParagraph"/>
+        <w:numPr>
+          <w:ilvl w:val="0"/>
+          <w:numId w:val="36"/>
+        </w:numPr>
+        <w:spacing w:line="256" w:lineRule="auto"/>
+        <w:rPr>
+          <w:rFonts w:ascii="Bell MT" w:hAnsi="Bell MT" w:cs="Courier New"/>
+          <w:sz w:val="24"/>
+          <w:szCs w:val="24"/>
+          <w:lang w:val="en-US"/>
+        </w:rPr>
+      </w:pPr>
+      <w:r>
+        <w:rPr>
+          <w:rFonts w:ascii="Bell MT" w:hAnsi="Bell MT" w:cs="Courier New"/>
+          <w:sz w:val="24"/>
+          <w:szCs w:val="24"/>
+          <w:lang w:val="en-US"/>
+        </w:rPr>
+        <w:t>O_RDONLY: read only, O_WRONLY: write only, O_RDWR: read and write, O_CREAT: create file if it doesn’t exist, O_EXCL: prevent creation if it already exists</w:t>
+      </w:r>
+    </w:p>
+    <w:p>
+      <w:pPr>
+        <w:pStyle w:val="ListParagraph"/>
+        <w:numPr>
+          <w:ilvl w:val="0"/>
+          <w:numId w:val="33"/>
+        </w:numPr>
+        <w:spacing w:line="256" w:lineRule="auto"/>
+        <w:rPr>
+          <w:rFonts w:ascii="Bell MT" w:hAnsi="Bell MT" w:cs="Courier New"/>
+          <w:sz w:val="24"/>
+          <w:szCs w:val="24"/>
+          <w:lang w:val="en-US"/>
+        </w:rPr>
+      </w:pPr>
+      <w:hyperlink r:id="rId18" w:history="1">
+        <w:r>
+          <w:rPr>
+            <w:rStyle w:val="Hyperlink"/>
+            <w:rFonts w:ascii="Bell MT" w:hAnsi="Bell MT" w:cs="Courier New"/>
+            <w:sz w:val="24"/>
+            <w:szCs w:val="24"/>
+            <w:lang w:val="en-US"/>
+          </w:rPr>
+          <w:t>https://www.geeksforgeeks.org/input-output-system-calls-c-create-open-close-read-write/</w:t>
+        </w:r>
+      </w:hyperlink>
+    </w:p>
+    <w:p>
+      <w:pPr>
         <w:spacing w:line="256" w:lineRule="auto"/>
         <w:rPr>
           <w:rFonts w:ascii="Bell MT" w:hAnsi="Bell MT" w:cs="Courier New"/>
@@ -1515,6 +2937,7 @@
           <w:szCs w:val="24"/>
           <w:lang w:val="en-US"/>
         </w:rPr>
+        <w:lastRenderedPageBreak/>
         <w:t>#include&lt;unistd.h&gt;</w:t>
       </w:r>
     </w:p>
@@ -1633,7 +3056,7 @@
           <w:lang w:val="en-US"/>
         </w:rPr>
       </w:pPr>
-      <w:hyperlink r:id="rId13" w:history="1">
+      <w:hyperlink r:id="rId19" w:history="1">
         <w:r>
           <w:rPr>
             <w:rStyle w:val="Hyperlink"/>
@@ -2728,6 +4151,7 @@
           <w:szCs w:val="24"/>
           <w:lang w:val="en-US"/>
         </w:rPr>
+        <w:lastRenderedPageBreak/>
         <w:t xml:space="preserve">    int count_1;</w:t>
       </w:r>
     </w:p>
@@ -3091,7 +4515,6 @@
           <w:sz w:val="24"/>
           <w:szCs w:val="24"/>
         </w:rPr>
-        <w:lastRenderedPageBreak/>
         <w:t>Context switching</w:t>
       </w:r>
     </w:p>
@@ -3130,7 +4553,7 @@
           <w:szCs w:val="24"/>
         </w:rPr>
       </w:pPr>
-      <w:hyperlink r:id="rId14" w:history="1">
+      <w:hyperlink r:id="rId20" w:history="1">
         <w:r>
           <w:rPr>
             <w:rStyle w:val="Hyperlink"/>
@@ -3399,6 +4822,7 @@
           <w:sz w:val="24"/>
           <w:szCs w:val="24"/>
         </w:rPr>
+        <w:lastRenderedPageBreak/>
         <w:t>If the parent decides not to wait for the child’s termination and it executes its subsequent task, then at the termination of the child, the exit status is not read. Hence, there remains an entry in the process table even after the termination of the child. This state of the child process is known as the Zombie state.</w:t>
       </w:r>
     </w:p>
@@ -3540,7 +4964,7 @@
           <w:rFonts w:ascii="Bell MT" w:hAnsi="Bell MT"/>
         </w:rPr>
       </w:pPr>
-      <w:hyperlink r:id="rId15" w:history="1">
+      <w:hyperlink r:id="rId21" w:history="1">
         <w:r>
           <w:rPr>
             <w:rStyle w:val="Hyperlink"/>
@@ -3615,7 +5039,6 @@
           <w:sz w:val="24"/>
           <w:szCs w:val="24"/>
         </w:rPr>
-        <w:lastRenderedPageBreak/>
         <w:t>sys/types.h has pid_t</w:t>
       </w:r>
     </w:p>
@@ -3983,6 +5406,7 @@
           <w:sz w:val="24"/>
           <w:szCs w:val="24"/>
         </w:rPr>
+        <w:lastRenderedPageBreak/>
         <w:t>void perror(const char *str)</w:t>
       </w:r>
     </w:p>
@@ -4146,7 +5570,7 @@
           <w:szCs w:val="24"/>
         </w:rPr>
       </w:pPr>
-      <w:hyperlink r:id="rId16" w:history="1">
+      <w:hyperlink r:id="rId22" w:history="1">
         <w:r>
           <w:rPr>
             <w:rStyle w:val="Hyperlink"/>
@@ -4171,7 +5595,7 @@
           <w:szCs w:val="24"/>
         </w:rPr>
       </w:pPr>
-      <w:hyperlink r:id="rId17" w:history="1">
+      <w:hyperlink r:id="rId23" w:history="1">
         <w:r>
           <w:rPr>
             <w:rStyle w:val="Hyperlink"/>
@@ -4196,7 +5620,7 @@
           <w:szCs w:val="24"/>
         </w:rPr>
       </w:pPr>
-      <w:hyperlink r:id="rId18" w:history="1">
+      <w:hyperlink r:id="rId24" w:history="1">
         <w:r>
           <w:rPr>
             <w:rStyle w:val="Hyperlink"/>
@@ -4270,7 +5694,6 @@
           <w:sz w:val="24"/>
           <w:szCs w:val="24"/>
         </w:rPr>
-        <w:lastRenderedPageBreak/>
         <w:t>ostream points to an output stream or an update stream in which the most recent operation was not input, the fflush function causes any unwritten data for that stream to be delivered to the host environment to be written to the file; otherwise, the behavior is undefined.</w:t>
       </w:r>
     </w:p>
@@ -4316,7 +5739,7 @@
           <w:szCs w:val="24"/>
         </w:rPr>
       </w:pPr>
-      <w:hyperlink r:id="rId19" w:history="1">
+      <w:hyperlink r:id="rId25" w:history="1">
         <w:r>
           <w:rPr>
             <w:rStyle w:val="Hyperlink"/>
@@ -4340,7 +5763,7 @@
           <w:szCs w:val="24"/>
         </w:rPr>
       </w:pPr>
-      <w:hyperlink r:id="rId20" w:history="1">
+      <w:hyperlink r:id="rId26" w:history="1">
         <w:r>
           <w:rPr>
             <w:rStyle w:val="Hyperlink"/>
@@ -4443,7 +5866,7 @@
           <w:szCs w:val="24"/>
         </w:rPr>
       </w:pPr>
-      <w:hyperlink r:id="rId21" w:history="1">
+      <w:hyperlink r:id="rId27" w:history="1">
         <w:r>
           <w:rPr>
             <w:rStyle w:val="Hyperlink"/>
@@ -4664,6 +6087,7 @@
           <w:szCs w:val="24"/>
           <w:lang w:val="en-US"/>
         </w:rPr>
+        <w:lastRenderedPageBreak/>
         <w:t>C programming language provides sleep() function in order to wait for a current thread for a specified time. slepp() function will sleep given thread specified time for the current executable. Of course, the CPU and other processes will run without a problem</w:t>
       </w:r>
       <w:r>
@@ -4900,7 +6324,6 @@
           <w:sz w:val="24"/>
           <w:szCs w:val="24"/>
         </w:rPr>
-        <w:lastRenderedPageBreak/>
         <w:t>Exec() and execlp</w:t>
       </w:r>
     </w:p>
@@ -4983,7 +6406,7 @@
           <w:szCs w:val="24"/>
         </w:rPr>
       </w:pPr>
-      <w:hyperlink r:id="rId22" w:history="1">
+      <w:hyperlink r:id="rId28" w:history="1">
         <w:r>
           <w:rPr>
             <w:rStyle w:val="Hyperlink"/>
@@ -5008,7 +6431,7 @@
           <w:szCs w:val="24"/>
         </w:rPr>
       </w:pPr>
-      <w:hyperlink r:id="rId23" w:history="1">
+      <w:hyperlink r:id="rId29" w:history="1">
         <w:r>
           <w:rPr>
             <w:rStyle w:val="Hyperlink"/>
@@ -5036,7 +6459,7 @@
           <w:u w:val="none"/>
         </w:rPr>
       </w:pPr>
-      <w:hyperlink r:id="rId24" w:history="1">
+      <w:hyperlink r:id="rId30" w:history="1">
         <w:r>
           <w:rPr>
             <w:rStyle w:val="Hyperlink"/>
@@ -5061,7 +6484,7 @@
           <w:szCs w:val="24"/>
         </w:rPr>
       </w:pPr>
-      <w:hyperlink r:id="rId25" w:history="1">
+      <w:hyperlink r:id="rId31" w:history="1">
         <w:r>
           <w:rPr>
             <w:rStyle w:val="Hyperlink"/>
@@ -5360,7 +6783,7 @@
           <w:u w:val="none"/>
         </w:rPr>
       </w:pPr>
-      <w:hyperlink r:id="rId26" w:history="1">
+      <w:hyperlink r:id="rId32" w:history="1">
         <w:r>
           <w:rPr>
             <w:rStyle w:val="Hyperlink"/>
@@ -5916,7 +7339,6 @@
                 <w:szCs w:val="24"/>
                 <w:u w:val="single"/>
               </w:rPr>
-              <w:lastRenderedPageBreak/>
               <w:t>DESCRIPTION</w:t>
             </w:r>
           </w:p>
@@ -6468,6 +7890,7 @@
                 <w:szCs w:val="24"/>
                 <w:u w:val="single"/>
               </w:rPr>
+              <w:lastRenderedPageBreak/>
               <w:t>EXAMPLE</w:t>
             </w:r>
           </w:p>
@@ -7002,7 +8425,7 @@
           <w:szCs w:val="24"/>
         </w:rPr>
       </w:pPr>
-      <w:hyperlink r:id="rId27" w:history="1">
+      <w:hyperlink r:id="rId33" w:history="1">
         <w:r>
           <w:rPr>
             <w:rStyle w:val="Hyperlink"/>
@@ -7027,7 +8450,7 @@
           <w:szCs w:val="24"/>
         </w:rPr>
       </w:pPr>
-      <w:hyperlink r:id="rId28" w:history="1">
+      <w:hyperlink r:id="rId34" w:history="1">
         <w:r>
           <w:rPr>
             <w:rStyle w:val="Hyperlink"/>
@@ -7115,7 +8538,6 @@
           <w:sz w:val="24"/>
           <w:szCs w:val="24"/>
         </w:rPr>
-        <w:lastRenderedPageBreak/>
         <w:t>A call to wait() blocks the calling process until one of its child processes exits or a signal is received. After child process terminates, parent continues its execution after wait system call instruction.</w:t>
       </w:r>
     </w:p>
@@ -7355,6 +8777,7 @@
           <w:b/>
           <w:bCs/>
         </w:rPr>
+        <w:lastRenderedPageBreak/>
         <w:t>"</w:t>
       </w:r>
     </w:p>
@@ -7596,7 +9019,7 @@
           <w:lang w:val="en-US"/>
         </w:rPr>
       </w:pPr>
-      <w:hyperlink r:id="rId29" w:history="1">
+      <w:hyperlink r:id="rId35" w:history="1">
         <w:r>
           <w:rPr>
             <w:rStyle w:val="Hyperlink"/>
@@ -7640,7 +9063,7 @@
           <w:lang w:val="en-US"/>
         </w:rPr>
       </w:pPr>
-      <w:hyperlink r:id="rId30" w:history="1">
+      <w:hyperlink r:id="rId36" w:history="1">
         <w:r>
           <w:rPr>
             <w:rStyle w:val="Hyperlink"/>
@@ -7660,7 +9083,7 @@
           <w:rFonts w:ascii="Bell MT" w:hAnsi="Bell MT"/>
         </w:rPr>
       </w:pPr>
-      <w:hyperlink r:id="rId31" w:history="1">
+      <w:hyperlink r:id="rId37" w:history="1">
         <w:r>
           <w:rPr>
             <w:rStyle w:val="Hyperlink"/>
@@ -7680,7 +9103,7 @@
           <w:color w:val="FF0000"/>
         </w:rPr>
       </w:pPr>
-      <w:hyperlink r:id="rId32" w:history="1">
+      <w:hyperlink r:id="rId38" w:history="1">
         <w:r>
           <w:rPr>
             <w:rStyle w:val="Hyperlink"/>
@@ -7703,7 +9126,7 @@
           <w:lang w:val="en-US"/>
         </w:rPr>
       </w:pPr>
-      <w:hyperlink r:id="rId33" w:history="1">
+      <w:hyperlink r:id="rId39" w:history="1">
         <w:r>
           <w:rPr>
             <w:rStyle w:val="Hyperlink"/>
@@ -7726,7 +9149,7 @@
           <w:lang w:val="en-US"/>
         </w:rPr>
       </w:pPr>
-      <w:hyperlink r:id="rId34" w:history="1">
+      <w:hyperlink r:id="rId40" w:history="1">
         <w:r>
           <w:rPr>
             <w:rStyle w:val="Hyperlink"/>
@@ -7749,7 +9172,7 @@
           <w:lang w:val="en-US"/>
         </w:rPr>
       </w:pPr>
-      <w:hyperlink r:id="rId35" w:history="1">
+      <w:hyperlink r:id="rId41" w:history="1">
         <w:r>
           <w:rPr>
             <w:rStyle w:val="Hyperlink"/>
@@ -7772,7 +9195,7 @@
           <w:lang w:val="en-US"/>
         </w:rPr>
       </w:pPr>
-      <w:hyperlink r:id="rId36" w:anchor=":~:text=getpid()%20returns%20the%20process,parent%20of%20the%20calling%20process" w:history="1">
+      <w:hyperlink r:id="rId42" w:anchor=":~:text=getpid()%20returns%20the%20process,parent%20of%20the%20calling%20process" w:history="1">
         <w:r>
           <w:rPr>
             <w:rStyle w:val="Hyperlink"/>
@@ -7795,7 +9218,7 @@
           <w:lang w:val="en-US"/>
         </w:rPr>
       </w:pPr>
-      <w:hyperlink r:id="rId37" w:history="1">
+      <w:hyperlink r:id="rId43" w:history="1">
         <w:r>
           <w:rPr>
             <w:rStyle w:val="Hyperlink"/>
@@ -7818,7 +9241,7 @@
           <w:lang w:val="en-US"/>
         </w:rPr>
       </w:pPr>
-      <w:hyperlink r:id="rId38" w:history="1">
+      <w:hyperlink r:id="rId44" w:history="1">
         <w:r>
           <w:rPr>
             <w:rStyle w:val="Hyperlink"/>
@@ -7841,7 +9264,7 @@
           <w:lang w:val="en-US"/>
         </w:rPr>
       </w:pPr>
-      <w:hyperlink r:id="rId39" w:history="1">
+      <w:hyperlink r:id="rId45" w:history="1">
         <w:r>
           <w:rPr>
             <w:rStyle w:val="Hyperlink"/>
@@ -7864,7 +9287,7 @@
           <w:lang w:val="en-US"/>
         </w:rPr>
       </w:pPr>
-      <w:hyperlink r:id="rId40" w:history="1">
+      <w:hyperlink r:id="rId46" w:history="1">
         <w:r>
           <w:rPr>
             <w:rStyle w:val="Hyperlink"/>
@@ -7887,7 +9310,7 @@
           <w:lang w:val="en-US"/>
         </w:rPr>
       </w:pPr>
-      <w:hyperlink r:id="rId41" w:history="1">
+      <w:hyperlink r:id="rId47" w:history="1">
         <w:r>
           <w:rPr>
             <w:rStyle w:val="Hyperlink"/>
@@ -8002,7 +9425,7 @@
 </file>
 
 <file path=word/numbering.xml><?xml version="1.0" encoding="utf-8"?>
-<w:numbering xmlns:wpc="http://schemas.microsoft.com/office/word/2010/wordprocessingCanvas" xmlns:cx="http://schemas.microsoft.com/office/drawing/2014/chartex" xmlns:cx1="http://schemas.microsoft.com/office/drawing/2015/9/8/chartex" xmlns:cx2="http://schemas.microsoft.com/office/drawing/2015/10/21/chartex" xmlns:cx3="http://schemas.microsoft.com/office/drawing/2016/5/9/chartex" xmlns:cx4="http://schemas.microsoft.com/office/drawing/2016/5/10/chartex" xmlns:cx5="http://schemas.microsoft.com/office/drawing/2016/5/11/chartex" xmlns:cx6="http://schemas.microsoft.com/office/drawing/2016/5/12/chartex" xmlns:cx7="http://schemas.microsoft.com/office/drawing/2016/5/13/chartex" xmlns:cx8="http://schemas.microsoft.com/office/drawing/2016/5/14/chartex" xmlns:mc="http://schemas.openxmlformats.org/markup-compatibility/2006" xmlns:aink="http://schemas.microsoft.com/office/drawing/2016/ink" xmlns:am3d="http://schemas.microsoft.com/office/drawing/2017/model3d" xmlns:o="urn:schemas-microsoft-com:office:office" xmlns:r="http://schemas.openxmlformats.org/officeDocument/2006/relationships" xmlns:m="http://schemas.openxmlformats.org/officeDocument/2006/math" xmlns:v="urn:schemas-microsoft-com:vml" xmlns:wp14="http://schemas.microsoft.com/office/word/2010/wordprocessingDrawing" xmlns:wp="http://schemas.openxmlformats.org/drawingml/2006/wordprocessingDrawing" xmlns:w10="urn:schemas-microsoft-com:office:word" xmlns:w="http://schemas.openxmlformats.org/wordprocessingml/2006/main" xmlns:w14="http://schemas.microsoft.com/office/word/2010/wordml" xmlns:w15="http://schemas.microsoft.com/office/word/2012/wordml" xmlns:w16cex="http://schemas.microsoft.com/office/word/2018/wordml/cex" xmlns:w16cid="http://schemas.microsoft.com/office/word/2016/wordml/cid" xmlns:w16="http://schemas.microsoft.com/office/word/2018/wordml" xmlns:w16se="http://schemas.microsoft.com/office/word/2015/wordml/symex" xmlns:wpg="http://schemas.microsoft.com/office/word/2010/wordprocessingGroup" xmlns:wpi="http://schemas.microsoft.com/office/word/2010/wordprocessingInk" xmlns:wne="http://schemas.microsoft.com/office/word/2006/wordml" xmlns:wps="http://schemas.microsoft.com/office/word/2010/wordprocessingShape" mc:Ignorable="w14 w15 w16se w16cid w16 w16cex wp14">
+<w:numbering xmlns:wpc="http://schemas.microsoft.com/office/word/2010/wordprocessingCanvas" xmlns:cx="http://schemas.microsoft.com/office/drawing/2014/chartex" xmlns:cx1="http://schemas.microsoft.com/office/drawing/2015/9/8/chartex" xmlns:cx2="http://schemas.microsoft.com/office/drawing/2015/10/21/chartex" xmlns:cx3="http://schemas.microsoft.com/office/drawing/2016/5/9/chartex" xmlns:cx4="http://schemas.microsoft.com/office/drawing/2016/5/10/chartex" xmlns:cx5="http://schemas.microsoft.com/office/drawing/2016/5/11/chartex" xmlns:cx6="http://schemas.microsoft.com/office/drawing/2016/5/12/chartex" xmlns:cx7="http://schemas.microsoft.com/office/drawing/2016/5/13/chartex" xmlns:cx8="http://schemas.microsoft.com/office/drawing/2016/5/14/chartex" xmlns:mc="http://schemas.openxmlformats.org/markup-compatibility/2006" xmlns:aink="http://schemas.microsoft.com/office/drawing/2016/ink" xmlns:am3d="http://schemas.microsoft.com/office/drawing/2017/model3d" xmlns:o="urn:schemas-microsoft-com:office:office" xmlns:r="http://schemas.openxmlformats.org/officeDocument/2006/relationships" xmlns:m="http://schemas.openxmlformats.org/officeDocument/2006/math" xmlns:v="urn:schemas-microsoft-com:vml" xmlns:wp14="http://schemas.microsoft.com/office/word/2010/wordprocessingDrawing" xmlns:wp="http://schemas.openxmlformats.org/drawingml/2006/wordprocessingDrawing" xmlns:w10="urn:schemas-microsoft-com:office:word" xmlns:w="http://schemas.openxmlformats.org/wordprocessingml/2006/main" xmlns:w14="http://schemas.microsoft.com/office/word/2010/wordml" xmlns:w15="http://schemas.microsoft.com/office/word/2012/wordml" xmlns:w16cex="http://schemas.microsoft.com/office/word/2018/wordml/cex" xmlns:w16cid="http://schemas.microsoft.com/office/word/2016/wordml/cid" xmlns:w16="http://schemas.microsoft.com/office/word/2018/wordml" xmlns:w16sdtdh="http://schemas.microsoft.com/office/word/2020/wordml/sdtdatahash" xmlns:w16se="http://schemas.microsoft.com/office/word/2015/wordml/symex" xmlns:wpg="http://schemas.microsoft.com/office/word/2010/wordprocessingGroup" xmlns:wpi="http://schemas.microsoft.com/office/word/2010/wordprocessingInk" xmlns:wne="http://schemas.microsoft.com/office/word/2006/wordml" xmlns:wps="http://schemas.microsoft.com/office/word/2010/wordprocessingShape" mc:Ignorable="w14 w15 w16se w16cid w16 w16cex w16sdtdh wp14">
   <w:abstractNum w:abstractNumId="0" w15:restartNumberingAfterBreak="0">
     <w:nsid w:val="04636709"/>
     <w:multiLevelType w:val="hybridMultilevel"/>
@@ -12503,7 +13926,7 @@
 </file>
 
 <file path=word/styles.xml><?xml version="1.0" encoding="utf-8"?>
-<w:styles xmlns:mc="http://schemas.openxmlformats.org/markup-compatibility/2006" xmlns:r="http://schemas.openxmlformats.org/officeDocument/2006/relationships" xmlns:w="http://schemas.openxmlformats.org/wordprocessingml/2006/main" xmlns:w14="http://schemas.microsoft.com/office/word/2010/wordml" xmlns:w15="http://schemas.microsoft.com/office/word/2012/wordml" xmlns:w16cex="http://schemas.microsoft.com/office/word/2018/wordml/cex" xmlns:w16cid="http://schemas.microsoft.com/office/word/2016/wordml/cid" xmlns:w16="http://schemas.microsoft.com/office/word/2018/wordml" xmlns:w16se="http://schemas.microsoft.com/office/word/2015/wordml/symex" mc:Ignorable="w14 w15 w16se w16cid w16 w16cex">
+<w:styles xmlns:mc="http://schemas.openxmlformats.org/markup-compatibility/2006" xmlns:r="http://schemas.openxmlformats.org/officeDocument/2006/relationships" xmlns:w="http://schemas.openxmlformats.org/wordprocessingml/2006/main" xmlns:w14="http://schemas.microsoft.com/office/word/2010/wordml" xmlns:w15="http://schemas.microsoft.com/office/word/2012/wordml" xmlns:w16cex="http://schemas.microsoft.com/office/word/2018/wordml/cex" xmlns:w16cid="http://schemas.microsoft.com/office/word/2016/wordml/cid" xmlns:w16="http://schemas.microsoft.com/office/word/2018/wordml" xmlns:w16sdtdh="http://schemas.microsoft.com/office/word/2020/wordml/sdtdatahash" xmlns:w16se="http://schemas.microsoft.com/office/word/2015/wordml/symex" mc:Ignorable="w14 w15 w16se w16cid w16 w16cex w16sdtdh">
   <w:docDefaults>
     <w:rPrDefault>
       <w:rPr>
@@ -13089,6 +14512,18 @@
       <w:shd w:val="clear" w:color="auto" w:fill="E1DFDD"/>
     </w:rPr>
   </w:style>
+  <w:style w:type="character" w:styleId="FollowedHyperlink">
+    <w:name w:val="FollowedHyperlink"/>
+    <w:basedOn w:val="DefaultParagraphFont"/>
+    <w:uiPriority w:val="99"/>
+    <w:semiHidden/>
+    <w:unhideWhenUsed/>
+    <w:rsid w:val="009739CE"/>
+    <w:rPr>
+      <w:color w:val="954F72" w:themeColor="followedHyperlink"/>
+      <w:u w:val="single"/>
+    </w:rPr>
+  </w:style>
 </w:styles>
 </file>
 

</xml_diff>